<commit_message>
fixed sign error and expanded writing
</commit_message>
<xml_diff>
--- a/#Material/DrawLine algorithm.docx
+++ b/#Material/DrawLine algorithm.docx
@@ -3313,6 +3313,39 @@
       </w:r>
     </w:p>
     <w:p>
+      <w:r>
+        <w:t xml:space="preserve">Notice that during this analysis we assume we are looping over </w:t>
+      </w:r>
+      <m:oMath>
+        <m:r>
+          <w:rPr>
+            <w:rFonts w:ascii="Cambria Math" w:hAnsi="Cambria Math"/>
+          </w:rPr>
+          <m:t>x</m:t>
+        </m:r>
+      </m:oMath>
+      <w:r>
+        <w:rPr>
+          <w:rFonts w:eastAsiaTheme="minorEastAsia"/>
+        </w:rPr>
+        <w:t xml:space="preserve">, the proof for looping over </w:t>
+      </w:r>
+      <m:oMath>
+        <m:r>
+          <w:rPr>
+            <w:rFonts w:ascii="Cambria Math" w:eastAsiaTheme="minorEastAsia" w:hAnsi="Cambria Math"/>
+          </w:rPr>
+          <m:t>y</m:t>
+        </m:r>
+      </m:oMath>
+      <w:r>
+        <w:rPr>
+          <w:rFonts w:eastAsiaTheme="minorEastAsia"/>
+        </w:rPr>
+        <w:t xml:space="preserve"> is very similar but not written extensively here, however the results are written in the tables.</w:t>
+      </w:r>
+    </w:p>
+    <w:p>
       <w:pPr>
         <w:rPr>
           <w:rFonts w:eastAsiaTheme="minorEastAsia"/>
@@ -4065,6 +4098,53 @@
                       <w:rPr>
                         <w:rFonts w:ascii="Cambria Math" w:hAnsi="Cambria Math"/>
                       </w:rPr>
+                      <m:t>x∙</m:t>
+                    </m:r>
+                    <m:sSub>
+                      <m:sSubPr>
+                        <m:ctrlPr>
+                          <w:rPr>
+                            <w:rFonts w:ascii="Cambria Math" w:hAnsi="Cambria Math"/>
+                            <w:i/>
+                          </w:rPr>
+                        </m:ctrlPr>
+                      </m:sSubPr>
+                      <m:e>
+                        <m:r>
+                          <w:rPr>
+                            <w:rFonts w:ascii="Cambria Math" w:hAnsi="Cambria Math"/>
+                          </w:rPr>
+                          <m:t>y</m:t>
+                        </m:r>
+                      </m:e>
+                      <m:sub>
+                        <m:r>
+                          <w:rPr>
+                            <w:rFonts w:ascii="Cambria Math" w:hAnsi="Cambria Math"/>
+                          </w:rPr>
+                          <m:t>0</m:t>
+                        </m:r>
+                      </m:sub>
+                    </m:sSub>
+                    <m:r>
+                      <w:rPr>
+                        <w:rFonts w:ascii="Cambria Math" w:hAnsi="Cambria Math"/>
+                      </w:rPr>
+                      <m:t>-</m:t>
+                    </m:r>
+                    <m:r>
+                      <m:rPr>
+                        <m:sty m:val="p"/>
+                      </m:rPr>
+                      <w:rPr>
+                        <w:rFonts w:ascii="Cambria Math" w:hAnsi="Cambria Math"/>
+                      </w:rPr>
+                      <m:t>Δ</m:t>
+                    </m:r>
+                    <m:r>
+                      <w:rPr>
+                        <w:rFonts w:ascii="Cambria Math" w:hAnsi="Cambria Math"/>
+                      </w:rPr>
                       <m:t>y∙</m:t>
                     </m:r>
                     <m:sSub>
@@ -4082,47 +4162,6 @@
                             <w:rFonts w:ascii="Cambria Math" w:hAnsi="Cambria Math"/>
                           </w:rPr>
                           <m:t>x</m:t>
-                        </m:r>
-                      </m:e>
-                      <m:sub>
-                        <m:r>
-                          <w:rPr>
-                            <w:rFonts w:ascii="Cambria Math" w:hAnsi="Cambria Math"/>
-                          </w:rPr>
-                          <m:t>0</m:t>
-                        </m:r>
-                      </m:sub>
-                    </m:sSub>
-                    <m:r>
-                      <m:rPr>
-                        <m:sty m:val="p"/>
-                      </m:rPr>
-                      <w:rPr>
-                        <w:rFonts w:ascii="Cambria Math" w:hAnsi="Cambria Math"/>
-                      </w:rPr>
-                      <m:t>-Δ</m:t>
-                    </m:r>
-                    <m:r>
-                      <w:rPr>
-                        <w:rFonts w:ascii="Cambria Math" w:hAnsi="Cambria Math"/>
-                      </w:rPr>
-                      <m:t>x∙</m:t>
-                    </m:r>
-                    <m:sSub>
-                      <m:sSubPr>
-                        <m:ctrlPr>
-                          <w:rPr>
-                            <w:rFonts w:ascii="Cambria Math" w:hAnsi="Cambria Math"/>
-                            <w:i/>
-                          </w:rPr>
-                        </m:ctrlPr>
-                      </m:sSubPr>
-                      <m:e>
-                        <m:r>
-                          <w:rPr>
-                            <w:rFonts w:ascii="Cambria Math" w:hAnsi="Cambria Math"/>
-                          </w:rPr>
-                          <m:t>y</m:t>
                         </m:r>
                       </m:e>
                       <m:sub>
@@ -4265,6 +4304,53 @@
               <w:rPr>
                 <w:rFonts w:ascii="Cambria Math" w:hAnsi="Cambria Math"/>
               </w:rPr>
+              <m:t>x∙</m:t>
+            </m:r>
+            <m:sSub>
+              <m:sSubPr>
+                <m:ctrlPr>
+                  <w:rPr>
+                    <w:rFonts w:ascii="Cambria Math" w:hAnsi="Cambria Math"/>
+                    <w:i/>
+                  </w:rPr>
+                </m:ctrlPr>
+              </m:sSubPr>
+              <m:e>
+                <m:r>
+                  <w:rPr>
+                    <w:rFonts w:ascii="Cambria Math" w:hAnsi="Cambria Math"/>
+                  </w:rPr>
+                  <m:t>y</m:t>
+                </m:r>
+              </m:e>
+              <m:sub>
+                <m:r>
+                  <w:rPr>
+                    <w:rFonts w:ascii="Cambria Math" w:hAnsi="Cambria Math"/>
+                  </w:rPr>
+                  <m:t>0</m:t>
+                </m:r>
+              </m:sub>
+            </m:sSub>
+            <m:r>
+              <w:rPr>
+                <w:rFonts w:ascii="Cambria Math" w:hAnsi="Cambria Math"/>
+              </w:rPr>
+              <m:t>-</m:t>
+            </m:r>
+            <m:r>
+              <m:rPr>
+                <m:sty m:val="p"/>
+              </m:rPr>
+              <w:rPr>
+                <w:rFonts w:ascii="Cambria Math" w:hAnsi="Cambria Math"/>
+              </w:rPr>
+              <m:t>Δ</m:t>
+            </m:r>
+            <m:r>
+              <w:rPr>
+                <w:rFonts w:ascii="Cambria Math" w:hAnsi="Cambria Math"/>
+              </w:rPr>
               <m:t>y∙</m:t>
             </m:r>
             <m:sSub>
@@ -4282,47 +4368,6 @@
                     <w:rFonts w:ascii="Cambria Math" w:hAnsi="Cambria Math"/>
                   </w:rPr>
                   <m:t>x</m:t>
-                </m:r>
-              </m:e>
-              <m:sub>
-                <m:r>
-                  <w:rPr>
-                    <w:rFonts w:ascii="Cambria Math" w:hAnsi="Cambria Math"/>
-                  </w:rPr>
-                  <m:t>0</m:t>
-                </m:r>
-              </m:sub>
-            </m:sSub>
-            <m:r>
-              <m:rPr>
-                <m:sty m:val="p"/>
-              </m:rPr>
-              <w:rPr>
-                <w:rFonts w:ascii="Cambria Math" w:hAnsi="Cambria Math"/>
-              </w:rPr>
-              <m:t>-Δ</m:t>
-            </m:r>
-            <m:r>
-              <w:rPr>
-                <w:rFonts w:ascii="Cambria Math" w:hAnsi="Cambria Math"/>
-              </w:rPr>
-              <m:t>x∙</m:t>
-            </m:r>
-            <m:sSub>
-              <m:sSubPr>
-                <m:ctrlPr>
-                  <w:rPr>
-                    <w:rFonts w:ascii="Cambria Math" w:hAnsi="Cambria Math"/>
-                    <w:i/>
-                  </w:rPr>
-                </m:ctrlPr>
-              </m:sSubPr>
-              <m:e>
-                <m:r>
-                  <w:rPr>
-                    <w:rFonts w:ascii="Cambria Math" w:hAnsi="Cambria Math"/>
-                  </w:rPr>
-                  <m:t>y</m:t>
                 </m:r>
               </m:e>
               <m:sub>
@@ -4438,6 +4483,53 @@
                 <w:rPr>
                   <w:rFonts w:ascii="Cambria Math" w:hAnsi="Cambria Math"/>
                 </w:rPr>
+                <m:t>x∙</m:t>
+              </m:r>
+              <m:sSub>
+                <m:sSubPr>
+                  <m:ctrlPr>
+                    <w:rPr>
+                      <w:rFonts w:ascii="Cambria Math" w:hAnsi="Cambria Math"/>
+                      <w:i/>
+                    </w:rPr>
+                  </m:ctrlPr>
+                </m:sSubPr>
+                <m:e>
+                  <m:r>
+                    <w:rPr>
+                      <w:rFonts w:ascii="Cambria Math" w:hAnsi="Cambria Math"/>
+                    </w:rPr>
+                    <m:t>y</m:t>
+                  </m:r>
+                </m:e>
+                <m:sub>
+                  <m:r>
+                    <w:rPr>
+                      <w:rFonts w:ascii="Cambria Math" w:hAnsi="Cambria Math"/>
+                    </w:rPr>
+                    <m:t>0</m:t>
+                  </m:r>
+                </m:sub>
+              </m:sSub>
+              <m:r>
+                <w:rPr>
+                  <w:rFonts w:ascii="Cambria Math" w:hAnsi="Cambria Math"/>
+                </w:rPr>
+                <m:t>-</m:t>
+              </m:r>
+              <m:r>
+                <m:rPr>
+                  <m:sty m:val="p"/>
+                </m:rPr>
+                <w:rPr>
+                  <w:rFonts w:ascii="Cambria Math" w:hAnsi="Cambria Math"/>
+                </w:rPr>
+                <m:t>Δ</m:t>
+              </m:r>
+              <m:r>
+                <w:rPr>
+                  <w:rFonts w:ascii="Cambria Math" w:hAnsi="Cambria Math"/>
+                </w:rPr>
                 <m:t>y∙</m:t>
               </m:r>
               <m:sSub>
@@ -4455,47 +4547,6 @@
                       <w:rFonts w:ascii="Cambria Math" w:hAnsi="Cambria Math"/>
                     </w:rPr>
                     <m:t>x</m:t>
-                  </m:r>
-                </m:e>
-                <m:sub>
-                  <m:r>
-                    <w:rPr>
-                      <w:rFonts w:ascii="Cambria Math" w:hAnsi="Cambria Math"/>
-                    </w:rPr>
-                    <m:t>0</m:t>
-                  </m:r>
-                </m:sub>
-              </m:sSub>
-              <m:r>
-                <m:rPr>
-                  <m:sty m:val="p"/>
-                </m:rPr>
-                <w:rPr>
-                  <w:rFonts w:ascii="Cambria Math" w:hAnsi="Cambria Math"/>
-                </w:rPr>
-                <m:t>-Δ</m:t>
-              </m:r>
-              <m:r>
-                <w:rPr>
-                  <w:rFonts w:ascii="Cambria Math" w:hAnsi="Cambria Math"/>
-                </w:rPr>
-                <m:t>x∙</m:t>
-              </m:r>
-              <m:sSub>
-                <m:sSubPr>
-                  <m:ctrlPr>
-                    <w:rPr>
-                      <w:rFonts w:ascii="Cambria Math" w:hAnsi="Cambria Math"/>
-                      <w:i/>
-                    </w:rPr>
-                  </m:ctrlPr>
-                </m:sSubPr>
-                <m:e>
-                  <m:r>
-                    <w:rPr>
-                      <w:rFonts w:ascii="Cambria Math" w:hAnsi="Cambria Math"/>
-                    </w:rPr>
-                    <m:t>y</m:t>
                   </m:r>
                 </m:e>
                 <m:sub>
@@ -5457,7 +5508,13 @@
           <w:rPr>
             <w:rFonts w:ascii="Cambria Math" w:eastAsiaTheme="minorEastAsia" w:hAnsi="Cambria Math"/>
           </w:rPr>
-          <m:t>c= 2</m:t>
+          <m:t xml:space="preserve">c= </m:t>
+        </m:r>
+        <m:r>
+          <w:rPr>
+            <w:rFonts w:ascii="Cambria Math" w:eastAsiaTheme="minorEastAsia" w:hAnsi="Cambria Math"/>
+          </w:rPr>
+          <m:t>2</m:t>
         </m:r>
         <m:d>
           <m:dPr>
@@ -5482,6 +5539,53 @@
               <w:rPr>
                 <w:rFonts w:ascii="Cambria Math" w:hAnsi="Cambria Math"/>
               </w:rPr>
+              <m:t>x∙</m:t>
+            </m:r>
+            <m:sSub>
+              <m:sSubPr>
+                <m:ctrlPr>
+                  <w:rPr>
+                    <w:rFonts w:ascii="Cambria Math" w:hAnsi="Cambria Math"/>
+                    <w:i/>
+                  </w:rPr>
+                </m:ctrlPr>
+              </m:sSubPr>
+              <m:e>
+                <m:r>
+                  <w:rPr>
+                    <w:rFonts w:ascii="Cambria Math" w:hAnsi="Cambria Math"/>
+                  </w:rPr>
+                  <m:t>y</m:t>
+                </m:r>
+              </m:e>
+              <m:sub>
+                <m:r>
+                  <w:rPr>
+                    <w:rFonts w:ascii="Cambria Math" w:hAnsi="Cambria Math"/>
+                  </w:rPr>
+                  <m:t>0</m:t>
+                </m:r>
+              </m:sub>
+            </m:sSub>
+            <m:r>
+              <w:rPr>
+                <w:rFonts w:ascii="Cambria Math" w:hAnsi="Cambria Math"/>
+              </w:rPr>
+              <m:t>-</m:t>
+            </m:r>
+            <m:r>
+              <m:rPr>
+                <m:sty m:val="p"/>
+              </m:rPr>
+              <w:rPr>
+                <w:rFonts w:ascii="Cambria Math" w:hAnsi="Cambria Math"/>
+              </w:rPr>
+              <m:t>Δ</m:t>
+            </m:r>
+            <m:r>
+              <w:rPr>
+                <w:rFonts w:ascii="Cambria Math" w:hAnsi="Cambria Math"/>
+              </w:rPr>
               <m:t>y∙</m:t>
             </m:r>
             <m:sSub>
@@ -5499,47 +5603,6 @@
                     <w:rFonts w:ascii="Cambria Math" w:hAnsi="Cambria Math"/>
                   </w:rPr>
                   <m:t>x</m:t>
-                </m:r>
-              </m:e>
-              <m:sub>
-                <m:r>
-                  <w:rPr>
-                    <w:rFonts w:ascii="Cambria Math" w:hAnsi="Cambria Math"/>
-                  </w:rPr>
-                  <m:t>0</m:t>
-                </m:r>
-              </m:sub>
-            </m:sSub>
-            <m:r>
-              <m:rPr>
-                <m:sty m:val="p"/>
-              </m:rPr>
-              <w:rPr>
-                <w:rFonts w:ascii="Cambria Math" w:hAnsi="Cambria Math"/>
-              </w:rPr>
-              <m:t>-Δ</m:t>
-            </m:r>
-            <m:r>
-              <w:rPr>
-                <w:rFonts w:ascii="Cambria Math" w:hAnsi="Cambria Math"/>
-              </w:rPr>
-              <m:t>x∙</m:t>
-            </m:r>
-            <m:sSub>
-              <m:sSubPr>
-                <m:ctrlPr>
-                  <w:rPr>
-                    <w:rFonts w:ascii="Cambria Math" w:hAnsi="Cambria Math"/>
-                    <w:i/>
-                  </w:rPr>
-                </m:ctrlPr>
-              </m:sSubPr>
-              <m:e>
-                <m:r>
-                  <w:rPr>
-                    <w:rFonts w:ascii="Cambria Math" w:hAnsi="Cambria Math"/>
-                  </w:rPr>
-                  <m:t>y</m:t>
                 </m:r>
               </m:e>
               <m:sub>
@@ -5562,9 +5625,6 @@
         </w:rPr>
       </w:pPr>
       <m:oMathPara>
-        <m:oMathParaPr>
-          <m:jc m:val="left"/>
-        </m:oMathParaPr>
         <m:oMath>
           <m:r>
             <w:rPr>
@@ -5647,20 +5707,6 @@
           <w:rFonts w:eastAsiaTheme="minorEastAsia"/>
         </w:rPr>
       </w:pPr>
-    </w:p>
-    <w:p>
-      <w:pPr>
-        <w:rPr>
-          <w:rFonts w:eastAsiaTheme="minorEastAsia"/>
-        </w:rPr>
-      </w:pPr>
-    </w:p>
-    <w:p>
-      <w:pPr>
-        <w:rPr>
-          <w:rFonts w:eastAsiaTheme="minorEastAsia"/>
-        </w:rPr>
-      </w:pPr>
       <w:r>
         <w:rPr>
           <w:rFonts w:eastAsiaTheme="minorEastAsia"/>
@@ -6039,6 +6085,8 @@
         </w:rPr>
         <w:t xml:space="preserve"> </w:t>
       </w:r>
+      <w:bookmarkStart w:id="0" w:name="_GoBack"/>
+      <w:bookmarkEnd w:id="0"/>
     </w:p>
     <w:p>
       <w:pPr>
@@ -6986,6 +7034,254 @@
       <w:r>
         <w:rPr>
           <w:rFonts w:eastAsiaTheme="minorEastAsia"/>
+          <w:lang w:bidi="ar-EG"/>
+        </w:rPr>
+        <w:t xml:space="preserve">This changes the equation of </w:t>
+      </w:r>
+      <m:oMath>
+        <m:sSub>
+          <m:sSubPr>
+            <m:ctrlPr>
+              <w:rPr>
+                <w:rFonts w:ascii="Cambria Math" w:eastAsiaTheme="minorEastAsia" w:hAnsi="Cambria Math"/>
+                <w:i/>
+                <w:lang w:bidi="ar-EG"/>
+              </w:rPr>
+            </m:ctrlPr>
+          </m:sSubPr>
+          <m:e>
+            <m:r>
+              <w:rPr>
+                <w:rFonts w:ascii="Cambria Math" w:eastAsiaTheme="minorEastAsia" w:hAnsi="Cambria Math"/>
+                <w:lang w:bidi="ar-EG"/>
+              </w:rPr>
+              <m:t>d</m:t>
+            </m:r>
+          </m:e>
+          <m:sub>
+            <m:r>
+              <w:rPr>
+                <w:rFonts w:ascii="Cambria Math" w:eastAsiaTheme="minorEastAsia" w:hAnsi="Cambria Math"/>
+                <w:lang w:bidi="ar-EG"/>
+              </w:rPr>
+              <m:t>n</m:t>
+            </m:r>
+          </m:sub>
+        </m:sSub>
+      </m:oMath>
+      <w:r>
+        <w:rPr>
+          <w:rFonts w:eastAsiaTheme="minorEastAsia"/>
+          <w:lang w:bidi="ar-EG"/>
+        </w:rPr>
+        <w:t xml:space="preserve"> to:</w:t>
+      </w:r>
+    </w:p>
+    <w:p>
+      <w:pPr>
+        <w:rPr>
+          <w:rFonts w:eastAsiaTheme="minorEastAsia"/>
+        </w:rPr>
+      </w:pPr>
+      <m:oMath>
+        <m:sSub>
+          <m:sSubPr>
+            <m:ctrlPr>
+              <w:rPr>
+                <w:rFonts w:ascii="Cambria Math" w:eastAsiaTheme="minorEastAsia" w:hAnsi="Cambria Math"/>
+                <w:i/>
+              </w:rPr>
+            </m:ctrlPr>
+          </m:sSubPr>
+          <m:e>
+            <m:r>
+              <w:rPr>
+                <w:rFonts w:ascii="Cambria Math" w:eastAsiaTheme="minorEastAsia" w:hAnsi="Cambria Math"/>
+              </w:rPr>
+              <m:t>d</m:t>
+            </m:r>
+          </m:e>
+          <m:sub>
+            <m:r>
+              <w:rPr>
+                <w:rFonts w:ascii="Cambria Math" w:eastAsiaTheme="minorEastAsia" w:hAnsi="Cambria Math"/>
+              </w:rPr>
+              <m:t>n</m:t>
+            </m:r>
+          </m:sub>
+        </m:sSub>
+        <m:r>
+          <w:rPr>
+            <w:rFonts w:ascii="Cambria Math" w:eastAsiaTheme="minorEastAsia" w:hAnsi="Cambria Math"/>
+          </w:rPr>
+          <m:t>=</m:t>
+        </m:r>
+        <m:r>
+          <w:rPr>
+            <w:rFonts w:ascii="Cambria Math" w:hAnsi="Cambria Math"/>
+          </w:rPr>
+          <m:t>2</m:t>
+        </m:r>
+        <m:r>
+          <m:rPr>
+            <m:sty m:val="p"/>
+          </m:rPr>
+          <w:rPr>
+            <w:rFonts w:ascii="Cambria Math" w:hAnsi="Cambria Math"/>
+          </w:rPr>
+          <m:t>Δ</m:t>
+        </m:r>
+        <m:r>
+          <w:rPr>
+            <w:rFonts w:ascii="Cambria Math" w:hAnsi="Cambria Math"/>
+          </w:rPr>
+          <m:t>y∙</m:t>
+        </m:r>
+        <m:d>
+          <m:dPr>
+            <m:ctrlPr>
+              <w:rPr>
+                <w:rFonts w:ascii="Cambria Math" w:hAnsi="Cambria Math"/>
+                <w:i/>
+              </w:rPr>
+            </m:ctrlPr>
+          </m:dPr>
+          <m:e>
+            <m:sSub>
+              <m:sSubPr>
+                <m:ctrlPr>
+                  <w:rPr>
+                    <w:rFonts w:ascii="Cambria Math" w:hAnsi="Cambria Math"/>
+                    <w:i/>
+                  </w:rPr>
+                </m:ctrlPr>
+              </m:sSubPr>
+              <m:e>
+                <m:r>
+                  <w:rPr>
+                    <w:rFonts w:ascii="Cambria Math" w:hAnsi="Cambria Math"/>
+                  </w:rPr>
+                  <m:t>x</m:t>
+                </m:r>
+              </m:e>
+              <m:sub>
+                <m:r>
+                  <w:rPr>
+                    <w:rFonts w:ascii="Cambria Math" w:hAnsi="Cambria Math"/>
+                  </w:rPr>
+                  <m:t>n-1</m:t>
+                </m:r>
+              </m:sub>
+            </m:sSub>
+            <m:r>
+              <w:rPr>
+                <w:rFonts w:ascii="Cambria Math" w:hAnsi="Cambria Math"/>
+              </w:rPr>
+              <m:t>+1</m:t>
+            </m:r>
+          </m:e>
+        </m:d>
+        <m:r>
+          <w:rPr>
+            <w:rFonts w:ascii="Cambria Math" w:hAnsi="Cambria Math"/>
+          </w:rPr>
+          <m:t>-</m:t>
+        </m:r>
+        <m:r>
+          <m:rPr>
+            <m:sty m:val="p"/>
+          </m:rPr>
+          <w:rPr>
+            <w:rFonts w:ascii="Cambria Math" w:hAnsi="Cambria Math"/>
+          </w:rPr>
+          <m:t>Δ</m:t>
+        </m:r>
+        <m:r>
+          <w:rPr>
+            <w:rFonts w:ascii="Cambria Math" w:hAnsi="Cambria Math"/>
+          </w:rPr>
+          <m:t>x∙</m:t>
+        </m:r>
+        <m:d>
+          <m:dPr>
+            <m:ctrlPr>
+              <w:rPr>
+                <w:rFonts w:ascii="Cambria Math" w:hAnsi="Cambria Math"/>
+                <w:i/>
+              </w:rPr>
+            </m:ctrlPr>
+          </m:dPr>
+          <m:e>
+            <m:r>
+              <w:rPr>
+                <w:rFonts w:ascii="Cambria Math" w:hAnsi="Cambria Math"/>
+              </w:rPr>
+              <m:t xml:space="preserve">2 </m:t>
+            </m:r>
+            <m:sSub>
+              <m:sSubPr>
+                <m:ctrlPr>
+                  <w:rPr>
+                    <w:rFonts w:ascii="Cambria Math" w:hAnsi="Cambria Math"/>
+                    <w:i/>
+                  </w:rPr>
+                </m:ctrlPr>
+              </m:sSubPr>
+              <m:e>
+                <m:r>
+                  <w:rPr>
+                    <w:rFonts w:ascii="Cambria Math" w:hAnsi="Cambria Math"/>
+                  </w:rPr>
+                  <m:t>y</m:t>
+                </m:r>
+              </m:e>
+              <m:sub>
+                <m:r>
+                  <w:rPr>
+                    <w:rFonts w:ascii="Cambria Math" w:hAnsi="Cambria Math"/>
+                  </w:rPr>
+                  <m:t>n-1</m:t>
+                </m:r>
+              </m:sub>
+            </m:sSub>
+            <m:r>
+              <w:rPr>
+                <w:rFonts w:ascii="Cambria Math" w:hAnsi="Cambria Math"/>
+              </w:rPr>
+              <m:t>+</m:t>
+            </m:r>
+            <m:r>
+              <w:rPr>
+                <w:rFonts w:ascii="Cambria Math" w:hAnsi="Cambria Math"/>
+              </w:rPr>
+              <m:t>diff</m:t>
+            </m:r>
+          </m:e>
+        </m:d>
+        <m:r>
+          <w:rPr>
+            <w:rFonts w:ascii="Cambria Math" w:eastAsiaTheme="minorEastAsia" w:hAnsi="Cambria Math"/>
+          </w:rPr>
+          <m:t>+c</m:t>
+        </m:r>
+      </m:oMath>
+      <w:r>
+        <w:rPr>
+          <w:rFonts w:eastAsiaTheme="minorEastAsia"/>
+        </w:rPr>
+        <w:t xml:space="preserve"> </w:t>
+      </w:r>
+    </w:p>
+    <w:p>
+      <w:pPr>
+        <w:rPr>
+          <w:rFonts w:eastAsiaTheme="minorEastAsia"/>
+          <w:lang w:bidi="ar-EG"/>
+        </w:rPr>
+      </w:pPr>
+      <w:r>
+        <w:rPr>
+          <w:rFonts w:eastAsiaTheme="minorEastAsia"/>
         </w:rPr>
         <w:t xml:space="preserve">However, </w:t>
       </w:r>
@@ -6994,7 +7290,21 @@
           <w:rFonts w:eastAsiaTheme="minorEastAsia"/>
           <w:lang w:bidi="ar-EG"/>
         </w:rPr>
-        <w:t xml:space="preserve">which point is closer depends on </w:t>
+        <w:t>which point is closer</w:t>
+      </w:r>
+      <w:r>
+        <w:rPr>
+          <w:rFonts w:eastAsiaTheme="minorEastAsia"/>
+          <w:lang w:bidi="ar-EG"/>
+        </w:rPr>
+        <w:t xml:space="preserve"> now also</w:t>
+      </w:r>
+      <w:r>
+        <w:rPr>
+          <w:rFonts w:eastAsiaTheme="minorEastAsia"/>
+          <w:lang w:bidi="ar-EG"/>
+        </w:rPr>
+        <w:t xml:space="preserve"> depends on </w:t>
       </w:r>
       <m:oMath>
         <m:r>
@@ -8077,6 +8387,9 @@
             <m:oMathPara>
               <m:oMath>
                 <m:r>
+                  <m:rPr>
+                    <m:sty m:val="bi"/>
+                  </m:rPr>
                   <w:rPr>
                     <w:rFonts w:ascii="Cambria Math" w:eastAsiaTheme="minorEastAsia" w:hAnsi="Cambria Math"/>
                   </w:rPr>
@@ -8118,6 +8431,9 @@
                       <m:mr>
                         <m:e>
                           <m:r>
+                            <m:rPr>
+                              <m:sty m:val="bi"/>
+                            </m:rPr>
                             <w:rPr>
                               <w:rFonts w:ascii="Cambria Math" w:eastAsiaTheme="minorEastAsia" w:hAnsi="Cambria Math"/>
                             </w:rPr>
@@ -8138,6 +8454,9 @@
                             </m:sSubPr>
                             <m:e>
                               <m:r>
+                                <m:rPr>
+                                  <m:sty m:val="bi"/>
+                                </m:rPr>
                                 <w:rPr>
                                   <w:rFonts w:ascii="Cambria Math" w:eastAsiaTheme="minorEastAsia" w:hAnsi="Cambria Math"/>
                                 </w:rPr>
@@ -8146,6 +8465,9 @@
                             </m:e>
                             <m:sub>
                               <m:r>
+                                <m:rPr>
+                                  <m:sty m:val="bi"/>
+                                </m:rPr>
                                 <w:rPr>
                                   <w:rFonts w:ascii="Cambria Math" w:eastAsiaTheme="minorEastAsia" w:hAnsi="Cambria Math"/>
                                 </w:rPr>
@@ -8154,6 +8476,9 @@
                             </m:sub>
                           </m:sSub>
                           <m:r>
+                            <m:rPr>
+                              <m:sty m:val="bi"/>
+                            </m:rPr>
                             <w:rPr>
                               <w:rFonts w:ascii="Cambria Math" w:eastAsiaTheme="minorEastAsia" w:hAnsi="Cambria Math"/>
                             </w:rPr>
@@ -8172,6 +8497,9 @@
                             </m:sSubPr>
                             <m:e>
                               <m:r>
+                                <m:rPr>
+                                  <m:sty m:val="bi"/>
+                                </m:rPr>
                                 <w:rPr>
                                   <w:rFonts w:ascii="Cambria Math" w:eastAsiaTheme="minorEastAsia" w:hAnsi="Cambria Math"/>
                                 </w:rPr>
@@ -8180,6 +8508,9 @@
                             </m:e>
                             <m:sub>
                               <m:r>
+                                <m:rPr>
+                                  <m:sty m:val="bi"/>
+                                </m:rPr>
                                 <w:rPr>
                                   <w:rFonts w:ascii="Cambria Math" w:eastAsiaTheme="minorEastAsia" w:hAnsi="Cambria Math"/>
                                 </w:rPr>
@@ -8192,6 +8523,9 @@
                       <m:mr>
                         <m:e>
                           <m:r>
+                            <m:rPr>
+                              <m:sty m:val="bi"/>
+                            </m:rPr>
                             <w:rPr>
                               <w:rFonts w:ascii="Cambria Math" w:eastAsiaTheme="minorEastAsia" w:hAnsi="Cambria Math"/>
                             </w:rPr>
@@ -8212,6 +8546,9 @@
                             </m:sSubPr>
                             <m:e>
                               <m:r>
+                                <m:rPr>
+                                  <m:sty m:val="bi"/>
+                                </m:rPr>
                                 <w:rPr>
                                   <w:rFonts w:ascii="Cambria Math" w:eastAsiaTheme="minorEastAsia" w:hAnsi="Cambria Math"/>
                                 </w:rPr>
@@ -8220,6 +8557,9 @@
                             </m:e>
                             <m:sub>
                               <m:r>
+                                <m:rPr>
+                                  <m:sty m:val="bi"/>
+                                </m:rPr>
                                 <w:rPr>
                                   <w:rFonts w:ascii="Cambria Math" w:eastAsiaTheme="minorEastAsia" w:hAnsi="Cambria Math"/>
                                 </w:rPr>
@@ -8228,6 +8568,9 @@
                             </m:sub>
                           </m:sSub>
                           <m:r>
+                            <m:rPr>
+                              <m:sty m:val="bi"/>
+                            </m:rPr>
                             <w:rPr>
                               <w:rFonts w:ascii="Cambria Math" w:eastAsiaTheme="minorEastAsia" w:hAnsi="Cambria Math"/>
                             </w:rPr>
@@ -8246,6 +8589,9 @@
                             </m:sSubPr>
                             <m:e>
                               <m:r>
+                                <m:rPr>
+                                  <m:sty m:val="bi"/>
+                                </m:rPr>
                                 <w:rPr>
                                   <w:rFonts w:ascii="Cambria Math" w:eastAsiaTheme="minorEastAsia" w:hAnsi="Cambria Math"/>
                                 </w:rPr>
@@ -8254,6 +8600,9 @@
                             </m:e>
                             <m:sub>
                               <m:r>
+                                <m:rPr>
+                                  <m:sty m:val="bi"/>
+                                </m:rPr>
                                 <w:rPr>
                                   <w:rFonts w:ascii="Cambria Math" w:eastAsiaTheme="minorEastAsia" w:hAnsi="Cambria Math"/>
                                 </w:rPr>
@@ -8301,6 +8650,9 @@
                   </m:sSubPr>
                   <m:e>
                     <m:r>
+                      <m:rPr>
+                        <m:sty m:val="bi"/>
+                      </m:rPr>
                       <w:rPr>
                         <w:rFonts w:ascii="Cambria Math" w:eastAsiaTheme="minorEastAsia" w:hAnsi="Cambria Math"/>
                       </w:rPr>
@@ -8309,6 +8661,9 @@
                   </m:e>
                   <m:sub>
                     <m:r>
+                      <m:rPr>
+                        <m:sty m:val="bi"/>
+                      </m:rPr>
                       <w:rPr>
                         <w:rFonts w:ascii="Cambria Math" w:eastAsiaTheme="minorEastAsia" w:hAnsi="Cambria Math"/>
                       </w:rPr>
@@ -8317,6 +8672,9 @@
                   </m:sub>
                 </m:sSub>
                 <m:r>
+                  <m:rPr>
+                    <m:sty m:val="bi"/>
+                  </m:rPr>
                   <w:rPr>
                     <w:rFonts w:ascii="Cambria Math" w:eastAsiaTheme="minorEastAsia" w:hAnsi="Cambria Math"/>
                   </w:rPr>
@@ -8335,6 +8693,9 @@
                   </m:sSubPr>
                   <m:e>
                     <m:r>
+                      <m:rPr>
+                        <m:sty m:val="bi"/>
+                      </m:rPr>
                       <w:rPr>
                         <w:rFonts w:ascii="Cambria Math" w:eastAsiaTheme="minorEastAsia" w:hAnsi="Cambria Math"/>
                       </w:rPr>
@@ -8343,6 +8704,9 @@
                   </m:e>
                   <m:sub>
                     <m:r>
+                      <m:rPr>
+                        <m:sty m:val="bi"/>
+                      </m:rPr>
                       <w:rPr>
                         <w:rFonts w:ascii="Cambria Math" w:eastAsiaTheme="minorEastAsia" w:hAnsi="Cambria Math"/>
                       </w:rPr>
@@ -8351,6 +8715,9 @@
                   </m:sub>
                 </m:sSub>
                 <m:r>
+                  <m:rPr>
+                    <m:sty m:val="bi"/>
+                  </m:rPr>
                   <w:rPr>
                     <w:rFonts w:ascii="Cambria Math" w:eastAsiaTheme="minorEastAsia" w:hAnsi="Cambria Math"/>
                   </w:rPr>
@@ -8382,6 +8749,9 @@
                   </m:sSubPr>
                   <m:e>
                     <m:r>
+                      <m:rPr>
+                        <m:sty m:val="bi"/>
+                      </m:rPr>
                       <w:rPr>
                         <w:rFonts w:ascii="Cambria Math" w:eastAsiaTheme="minorEastAsia" w:hAnsi="Cambria Math"/>
                       </w:rPr>
@@ -8390,6 +8760,9 @@
                   </m:e>
                   <m:sub>
                     <m:r>
+                      <m:rPr>
+                        <m:sty m:val="bi"/>
+                      </m:rPr>
                       <w:rPr>
                         <w:rFonts w:ascii="Cambria Math" w:eastAsiaTheme="minorEastAsia" w:hAnsi="Cambria Math"/>
                       </w:rPr>
@@ -8398,6 +8771,9 @@
                   </m:sub>
                 </m:sSub>
                 <m:r>
+                  <m:rPr>
+                    <m:sty m:val="bi"/>
+                  </m:rPr>
                   <w:rPr>
                     <w:rFonts w:ascii="Cambria Math" w:eastAsiaTheme="minorEastAsia" w:hAnsi="Cambria Math"/>
                   </w:rPr>
@@ -8451,6 +8827,9 @@
                             </m:sSubPr>
                             <m:e>
                               <m:r>
+                                <m:rPr>
+                                  <m:sty m:val="bi"/>
+                                </m:rPr>
                                 <w:rPr>
                                   <w:rFonts w:ascii="Cambria Math" w:eastAsiaTheme="minorEastAsia" w:hAnsi="Cambria Math"/>
                                 </w:rPr>
@@ -8459,6 +8838,9 @@
                             </m:e>
                             <m:sub>
                               <m:r>
+                                <m:rPr>
+                                  <m:sty m:val="bi"/>
+                                </m:rPr>
                                 <w:rPr>
                                   <w:rFonts w:ascii="Cambria Math" w:eastAsiaTheme="minorEastAsia" w:hAnsi="Cambria Math"/>
                                 </w:rPr>
@@ -8469,6 +8851,9 @@
                         </m:e>
                         <m:e>
                           <m:r>
+                            <m:rPr>
+                              <m:sty m:val="bi"/>
+                            </m:rPr>
                             <w:rPr>
                               <w:rFonts w:ascii="Cambria Math" w:eastAsiaTheme="minorEastAsia" w:hAnsi="Cambria Math"/>
                             </w:rPr>
@@ -8487,6 +8872,9 @@
                             </m:sSubPr>
                             <m:e>
                               <m:r>
+                                <m:rPr>
+                                  <m:sty m:val="bi"/>
+                                </m:rPr>
                                 <w:rPr>
                                   <w:rFonts w:ascii="Cambria Math" w:eastAsiaTheme="minorEastAsia" w:hAnsi="Cambria Math"/>
                                 </w:rPr>
@@ -8495,6 +8883,9 @@
                             </m:e>
                             <m:sub>
                               <m:r>
+                                <m:rPr>
+                                  <m:sty m:val="bi"/>
+                                </m:rPr>
                                 <w:rPr>
                                   <w:rFonts w:ascii="Cambria Math" w:eastAsiaTheme="minorEastAsia" w:hAnsi="Cambria Math"/>
                                 </w:rPr>
@@ -8504,7 +8895,7 @@
                           </m:sSub>
                           <m:r>
                             <m:rPr>
-                              <m:sty m:val="p"/>
+                              <m:sty m:val="b"/>
                             </m:rPr>
                             <w:rPr>
                               <w:rFonts w:ascii="Cambria Math" w:eastAsiaTheme="minorEastAsia" w:hAnsi="Cambria Math"/>
@@ -8512,6 +8903,9 @@
                             <m:t>Δ</m:t>
                           </m:r>
                           <m:r>
+                            <m:rPr>
+                              <m:sty m:val="bi"/>
+                            </m:rPr>
                             <w:rPr>
                               <w:rFonts w:ascii="Cambria Math" w:eastAsiaTheme="minorEastAsia" w:hAnsi="Cambria Math"/>
                             </w:rPr>
@@ -8534,6 +8928,9 @@
                             </m:sSubPr>
                             <m:e>
                               <m:r>
+                                <m:rPr>
+                                  <m:sty m:val="bi"/>
+                                </m:rPr>
                                 <w:rPr>
                                   <w:rFonts w:ascii="Cambria Math" w:eastAsiaTheme="minorEastAsia" w:hAnsi="Cambria Math"/>
                                 </w:rPr>
@@ -8542,6 +8939,9 @@
                             </m:e>
                             <m:sub>
                               <m:r>
+                                <m:rPr>
+                                  <m:sty m:val="bi"/>
+                                </m:rPr>
                                 <w:rPr>
                                   <w:rFonts w:ascii="Cambria Math" w:eastAsiaTheme="minorEastAsia" w:hAnsi="Cambria Math"/>
                                 </w:rPr>
@@ -8550,6 +8950,9 @@
                             </m:sub>
                           </m:sSub>
                           <m:r>
+                            <m:rPr>
+                              <m:sty m:val="bi"/>
+                            </m:rPr>
                             <w:rPr>
                               <w:rFonts w:ascii="Cambria Math" w:eastAsiaTheme="minorEastAsia" w:hAnsi="Cambria Math"/>
                             </w:rPr>
@@ -8558,6 +8961,9 @@
                         </m:e>
                         <m:e>
                           <m:r>
+                            <m:rPr>
+                              <m:sty m:val="bi"/>
+                            </m:rPr>
                             <w:rPr>
                               <w:rFonts w:ascii="Cambria Math" w:eastAsiaTheme="minorEastAsia" w:hAnsi="Cambria Math"/>
                             </w:rPr>
@@ -8576,6 +8982,9 @@
                             </m:sSubPr>
                             <m:e>
                               <m:r>
+                                <m:rPr>
+                                  <m:sty m:val="bi"/>
+                                </m:rPr>
                                 <w:rPr>
                                   <w:rFonts w:ascii="Cambria Math" w:eastAsiaTheme="minorEastAsia" w:hAnsi="Cambria Math"/>
                                 </w:rPr>
@@ -8584,6 +8993,9 @@
                             </m:e>
                             <m:sub>
                               <m:r>
+                                <m:rPr>
+                                  <m:sty m:val="bi"/>
+                                </m:rPr>
                                 <w:rPr>
                                   <w:rFonts w:ascii="Cambria Math" w:eastAsiaTheme="minorEastAsia" w:hAnsi="Cambria Math"/>
                                 </w:rPr>
@@ -8593,7 +9005,7 @@
                           </m:sSub>
                           <m:r>
                             <m:rPr>
-                              <m:sty m:val="p"/>
+                              <m:sty m:val="b"/>
                             </m:rPr>
                             <w:rPr>
                               <w:rFonts w:ascii="Cambria Math" w:eastAsiaTheme="minorEastAsia" w:hAnsi="Cambria Math"/>
@@ -8601,6 +9013,9 @@
                             <m:t>Δ</m:t>
                           </m:r>
                           <m:r>
+                            <m:rPr>
+                              <m:sty m:val="bi"/>
+                            </m:rPr>
                             <w:rPr>
                               <w:rFonts w:ascii="Cambria Math" w:eastAsiaTheme="minorEastAsia" w:hAnsi="Cambria Math"/>
                             </w:rPr>
@@ -9150,6 +9565,128 @@
           <w:rFonts w:eastAsiaTheme="minorEastAsia"/>
         </w:rPr>
       </w:pPr>
+      <w:r>
+        <w:rPr>
+          <w:rFonts w:eastAsiaTheme="minorEastAsia"/>
+        </w:rPr>
+        <w:lastRenderedPageBreak/>
+        <w:t xml:space="preserve">Our final optimization is as follows: instead of calculating </w:t>
+      </w:r>
+      <m:oMath>
+        <m:sSub>
+          <m:sSubPr>
+            <m:ctrlPr>
+              <w:rPr>
+                <w:rFonts w:ascii="Cambria Math" w:eastAsiaTheme="minorEastAsia" w:hAnsi="Cambria Math"/>
+                <w:i/>
+              </w:rPr>
+            </m:ctrlPr>
+          </m:sSubPr>
+          <m:e>
+            <m:r>
+              <w:rPr>
+                <w:rFonts w:ascii="Cambria Math" w:eastAsiaTheme="minorEastAsia" w:hAnsi="Cambria Math"/>
+              </w:rPr>
+              <m:t>d</m:t>
+            </m:r>
+          </m:e>
+          <m:sub>
+            <m:r>
+              <w:rPr>
+                <w:rFonts w:ascii="Cambria Math" w:eastAsiaTheme="minorEastAsia" w:hAnsi="Cambria Math"/>
+              </w:rPr>
+              <m:t>n</m:t>
+            </m:r>
+          </m:sub>
+        </m:sSub>
+      </m:oMath>
+      <w:r>
+        <w:rPr>
+          <w:rFonts w:eastAsiaTheme="minorEastAsia"/>
+        </w:rPr>
+        <w:t xml:space="preserve"> and each step, we will calculate it from the previous step as follows: </w:t>
+      </w:r>
+      <m:oMath>
+        <m:sSub>
+          <m:sSubPr>
+            <m:ctrlPr>
+              <w:rPr>
+                <w:rFonts w:ascii="Cambria Math" w:eastAsiaTheme="minorEastAsia" w:hAnsi="Cambria Math"/>
+                <w:i/>
+              </w:rPr>
+            </m:ctrlPr>
+          </m:sSubPr>
+          <m:e>
+            <m:r>
+              <w:rPr>
+                <w:rFonts w:ascii="Cambria Math" w:eastAsiaTheme="minorEastAsia" w:hAnsi="Cambria Math"/>
+              </w:rPr>
+              <m:t>d</m:t>
+            </m:r>
+          </m:e>
+          <m:sub>
+            <m:r>
+              <w:rPr>
+                <w:rFonts w:ascii="Cambria Math" w:eastAsiaTheme="minorEastAsia" w:hAnsi="Cambria Math"/>
+              </w:rPr>
+              <m:t>n</m:t>
+            </m:r>
+          </m:sub>
+        </m:sSub>
+        <m:r>
+          <w:rPr>
+            <w:rFonts w:ascii="Cambria Math" w:eastAsiaTheme="minorEastAsia" w:hAnsi="Cambria Math"/>
+          </w:rPr>
+          <m:t>=</m:t>
+        </m:r>
+        <m:sSub>
+          <m:sSubPr>
+            <m:ctrlPr>
+              <w:rPr>
+                <w:rFonts w:ascii="Cambria Math" w:eastAsiaTheme="minorEastAsia" w:hAnsi="Cambria Math"/>
+                <w:i/>
+              </w:rPr>
+            </m:ctrlPr>
+          </m:sSubPr>
+          <m:e>
+            <m:r>
+              <w:rPr>
+                <w:rFonts w:ascii="Cambria Math" w:eastAsiaTheme="minorEastAsia" w:hAnsi="Cambria Math"/>
+              </w:rPr>
+              <m:t>d</m:t>
+            </m:r>
+          </m:e>
+          <m:sub>
+            <m:r>
+              <w:rPr>
+                <w:rFonts w:ascii="Cambria Math" w:eastAsiaTheme="minorEastAsia" w:hAnsi="Cambria Math"/>
+              </w:rPr>
+              <m:t>n-1</m:t>
+            </m:r>
+          </m:sub>
+        </m:sSub>
+        <m:r>
+          <w:rPr>
+            <w:rFonts w:ascii="Cambria Math" w:eastAsiaTheme="minorEastAsia" w:hAnsi="Cambria Math"/>
+          </w:rPr>
+          <m:t>+</m:t>
+        </m:r>
+        <m:r>
+          <m:rPr>
+            <m:sty m:val="p"/>
+          </m:rPr>
+          <w:rPr>
+            <w:rFonts w:ascii="Cambria Math" w:eastAsiaTheme="minorEastAsia" w:hAnsi="Cambria Math"/>
+          </w:rPr>
+          <m:t>Δ</m:t>
+        </m:r>
+        <m:r>
+          <w:rPr>
+            <w:rFonts w:ascii="Cambria Math" w:eastAsiaTheme="minorEastAsia" w:hAnsi="Cambria Math"/>
+          </w:rPr>
+          <m:t>d</m:t>
+        </m:r>
+      </m:oMath>
     </w:p>
     <w:p>
       <w:pPr>
@@ -9158,14 +9695,28 @@
           <w:lang w:bidi="ar-EG"/>
         </w:rPr>
       </w:pPr>
-      <w:r>
-        <w:rPr>
-          <w:rFonts w:eastAsiaTheme="minorEastAsia"/>
-          <w:lang w:bidi="ar-EG"/>
-        </w:rPr>
-        <w:t xml:space="preserve">As an optimization, let’s find </w:t>
-      </w:r>
       <m:oMath>
+        <m:r>
+          <m:rPr>
+            <m:sty m:val="p"/>
+          </m:rPr>
+          <w:rPr>
+            <w:rFonts w:ascii="Cambria Math" w:eastAsiaTheme="minorEastAsia" w:hAnsi="Cambria Math"/>
+          </w:rPr>
+          <m:t>Δ</m:t>
+        </m:r>
+        <m:r>
+          <w:rPr>
+            <w:rFonts w:ascii="Cambria Math" w:eastAsiaTheme="minorEastAsia" w:hAnsi="Cambria Math"/>
+          </w:rPr>
+          <m:t>d</m:t>
+        </m:r>
+        <m:r>
+          <w:rPr>
+            <w:rFonts w:ascii="Cambria Math" w:eastAsiaTheme="minorEastAsia" w:hAnsi="Cambria Math"/>
+          </w:rPr>
+          <m:t>=</m:t>
+        </m:r>
         <m:sSub>
           <m:sSubPr>
             <m:ctrlPr>
@@ -9231,7 +9782,21 @@
             </m:r>
           </m:sub>
         </m:sSub>
+        <m:r>
+          <w:rPr>
+            <w:rFonts w:ascii="Cambria Math" w:eastAsiaTheme="minorEastAsia" w:hAnsi="Cambria Math"/>
+            <w:lang w:bidi="ar-EG"/>
+          </w:rPr>
+          <m:t>=</m:t>
+        </m:r>
       </m:oMath>
+      <w:r>
+        <w:rPr>
+          <w:rFonts w:eastAsiaTheme="minorEastAsia"/>
+          <w:lang w:bidi="ar-EG"/>
+        </w:rPr>
+        <w:t xml:space="preserve"> </w:t>
+      </w:r>
     </w:p>
     <w:p>
       <w:pPr>
@@ -9248,7 +9813,6 @@
             <w:rPr>
               <w:rFonts w:ascii="Cambria Math" w:hAnsi="Cambria Math"/>
             </w:rPr>
-            <w:lastRenderedPageBreak/>
             <m:t>2</m:t>
           </m:r>
           <m:r>
@@ -9994,7 +10558,6 @@
       <w:pPr>
         <w:rPr>
           <w:rFonts w:eastAsiaTheme="minorEastAsia"/>
-          <w:lang w:bidi="ar-EG"/>
         </w:rPr>
       </w:pPr>
       <m:oMathPara>
@@ -10097,13 +10660,7 @@
             <w:rPr>
               <w:rFonts w:ascii="Cambria Math" w:hAnsi="Cambria Math"/>
             </w:rPr>
-            <m:t>-</m:t>
-          </m:r>
-          <m:r>
-            <w:rPr>
-              <w:rFonts w:ascii="Cambria Math" w:hAnsi="Cambria Math"/>
-            </w:rPr>
-            <m:t xml:space="preserve">2 </m:t>
+            <m:t xml:space="preserve">-2 </m:t>
           </m:r>
           <m:r>
             <m:rPr>
@@ -10197,9 +10754,1529 @@
       <w:pPr>
         <w:rPr>
           <w:rFonts w:eastAsiaTheme="minorEastAsia"/>
+        </w:rPr>
+      </w:pPr>
+      <w:r>
+        <w:rPr>
+          <w:rFonts w:eastAsiaTheme="minorEastAsia"/>
           <w:lang w:bidi="ar-EG"/>
         </w:rPr>
+        <w:t xml:space="preserve">Recall that </w:t>
+      </w:r>
+      <m:oMath>
+        <m:d>
+          <m:dPr>
+            <m:ctrlPr>
+              <w:rPr>
+                <w:rFonts w:ascii="Cambria Math" w:hAnsi="Cambria Math"/>
+                <w:i/>
+              </w:rPr>
+            </m:ctrlPr>
+          </m:dPr>
+          <m:e>
+            <m:sSub>
+              <m:sSubPr>
+                <m:ctrlPr>
+                  <w:rPr>
+                    <w:rFonts w:ascii="Cambria Math" w:hAnsi="Cambria Math"/>
+                    <w:i/>
+                  </w:rPr>
+                </m:ctrlPr>
+              </m:sSubPr>
+              <m:e>
+                <m:r>
+                  <w:rPr>
+                    <w:rFonts w:ascii="Cambria Math" w:hAnsi="Cambria Math"/>
+                  </w:rPr>
+                  <m:t>x</m:t>
+                </m:r>
+              </m:e>
+              <m:sub>
+                <m:r>
+                  <w:rPr>
+                    <w:rFonts w:ascii="Cambria Math" w:hAnsi="Cambria Math"/>
+                  </w:rPr>
+                  <m:t>n-1</m:t>
+                </m:r>
+              </m:sub>
+            </m:sSub>
+            <m:r>
+              <w:rPr>
+                <w:rFonts w:ascii="Cambria Math" w:hAnsi="Cambria Math"/>
+              </w:rPr>
+              <m:t>-</m:t>
+            </m:r>
+            <m:sSub>
+              <m:sSubPr>
+                <m:ctrlPr>
+                  <w:rPr>
+                    <w:rFonts w:ascii="Cambria Math" w:hAnsi="Cambria Math"/>
+                    <w:i/>
+                  </w:rPr>
+                </m:ctrlPr>
+              </m:sSubPr>
+              <m:e>
+                <m:r>
+                  <w:rPr>
+                    <w:rFonts w:ascii="Cambria Math" w:hAnsi="Cambria Math"/>
+                  </w:rPr>
+                  <m:t>x</m:t>
+                </m:r>
+              </m:e>
+              <m:sub>
+                <m:r>
+                  <w:rPr>
+                    <w:rFonts w:ascii="Cambria Math" w:hAnsi="Cambria Math"/>
+                  </w:rPr>
+                  <m:t>n-2</m:t>
+                </m:r>
+              </m:sub>
+            </m:sSub>
+          </m:e>
+        </m:d>
+      </m:oMath>
+      <w:r>
+        <w:rPr>
+          <w:rFonts w:eastAsiaTheme="minorEastAsia"/>
+        </w:rPr>
+        <w:t xml:space="preserve"> and </w:t>
+      </w:r>
+      <m:oMath>
+        <m:d>
+          <m:dPr>
+            <m:ctrlPr>
+              <w:rPr>
+                <w:rFonts w:ascii="Cambria Math" w:hAnsi="Cambria Math"/>
+                <w:i/>
+              </w:rPr>
+            </m:ctrlPr>
+          </m:dPr>
+          <m:e>
+            <m:sSub>
+              <m:sSubPr>
+                <m:ctrlPr>
+                  <w:rPr>
+                    <w:rFonts w:ascii="Cambria Math" w:hAnsi="Cambria Math"/>
+                    <w:i/>
+                  </w:rPr>
+                </m:ctrlPr>
+              </m:sSubPr>
+              <m:e>
+                <m:r>
+                  <w:rPr>
+                    <w:rFonts w:ascii="Cambria Math" w:hAnsi="Cambria Math"/>
+                  </w:rPr>
+                  <m:t>y</m:t>
+                </m:r>
+              </m:e>
+              <m:sub>
+                <m:r>
+                  <w:rPr>
+                    <w:rFonts w:ascii="Cambria Math" w:hAnsi="Cambria Math"/>
+                  </w:rPr>
+                  <m:t>n-1</m:t>
+                </m:r>
+              </m:sub>
+            </m:sSub>
+            <m:r>
+              <w:rPr>
+                <w:rFonts w:ascii="Cambria Math" w:hAnsi="Cambria Math"/>
+              </w:rPr>
+              <m:t>-</m:t>
+            </m:r>
+            <m:sSub>
+              <m:sSubPr>
+                <m:ctrlPr>
+                  <w:rPr>
+                    <w:rFonts w:ascii="Cambria Math" w:hAnsi="Cambria Math"/>
+                    <w:i/>
+                  </w:rPr>
+                </m:ctrlPr>
+              </m:sSubPr>
+              <m:e>
+                <m:r>
+                  <w:rPr>
+                    <w:rFonts w:ascii="Cambria Math" w:hAnsi="Cambria Math"/>
+                  </w:rPr>
+                  <m:t>y</m:t>
+                </m:r>
+              </m:e>
+              <m:sub>
+                <m:r>
+                  <w:rPr>
+                    <w:rFonts w:ascii="Cambria Math" w:hAnsi="Cambria Math"/>
+                  </w:rPr>
+                  <m:t>n-2</m:t>
+                </m:r>
+              </m:sub>
+            </m:sSub>
+          </m:e>
+        </m:d>
+      </m:oMath>
+      <w:r>
+        <w:rPr>
+          <w:rFonts w:eastAsiaTheme="minorEastAsia"/>
+        </w:rPr>
+        <w:t xml:space="preserve"> is the difference between the current step and the previous step. </w:t>
+      </w:r>
+      <w:r>
+        <w:rPr>
+          <w:rFonts w:eastAsiaTheme="minorEastAsia"/>
+        </w:rPr>
+        <w:t xml:space="preserve">In our analysis, we loop over </w:t>
+      </w:r>
+      <m:oMath>
+        <m:r>
+          <w:rPr>
+            <w:rFonts w:ascii="Cambria Math" w:eastAsiaTheme="minorEastAsia" w:hAnsi="Cambria Math"/>
+          </w:rPr>
+          <m:t>x</m:t>
+        </m:r>
+      </m:oMath>
+      <w:r>
+        <w:rPr>
+          <w:rFonts w:eastAsiaTheme="minorEastAsia"/>
+        </w:rPr>
+        <w:t xml:space="preserve">, so </w:t>
+      </w:r>
+      <m:oMath>
+        <m:d>
+          <m:dPr>
+            <m:ctrlPr>
+              <w:rPr>
+                <w:rFonts w:ascii="Cambria Math" w:hAnsi="Cambria Math"/>
+                <w:i/>
+              </w:rPr>
+            </m:ctrlPr>
+          </m:dPr>
+          <m:e>
+            <m:sSub>
+              <m:sSubPr>
+                <m:ctrlPr>
+                  <w:rPr>
+                    <w:rFonts w:ascii="Cambria Math" w:hAnsi="Cambria Math"/>
+                    <w:i/>
+                  </w:rPr>
+                </m:ctrlPr>
+              </m:sSubPr>
+              <m:e>
+                <m:r>
+                  <w:rPr>
+                    <w:rFonts w:ascii="Cambria Math" w:hAnsi="Cambria Math"/>
+                  </w:rPr>
+                  <m:t>x</m:t>
+                </m:r>
+              </m:e>
+              <m:sub>
+                <m:r>
+                  <w:rPr>
+                    <w:rFonts w:ascii="Cambria Math" w:hAnsi="Cambria Math"/>
+                  </w:rPr>
+                  <m:t>n-1</m:t>
+                </m:r>
+              </m:sub>
+            </m:sSub>
+            <m:r>
+              <w:rPr>
+                <w:rFonts w:ascii="Cambria Math" w:hAnsi="Cambria Math"/>
+              </w:rPr>
+              <m:t>-</m:t>
+            </m:r>
+            <m:sSub>
+              <m:sSubPr>
+                <m:ctrlPr>
+                  <w:rPr>
+                    <w:rFonts w:ascii="Cambria Math" w:hAnsi="Cambria Math"/>
+                    <w:i/>
+                  </w:rPr>
+                </m:ctrlPr>
+              </m:sSubPr>
+              <m:e>
+                <m:r>
+                  <w:rPr>
+                    <w:rFonts w:ascii="Cambria Math" w:hAnsi="Cambria Math"/>
+                  </w:rPr>
+                  <m:t>x</m:t>
+                </m:r>
+              </m:e>
+              <m:sub>
+                <m:r>
+                  <w:rPr>
+                    <w:rFonts w:ascii="Cambria Math" w:hAnsi="Cambria Math"/>
+                  </w:rPr>
+                  <m:t>n-2</m:t>
+                </m:r>
+              </m:sub>
+            </m:sSub>
+          </m:e>
+        </m:d>
+        <m:r>
+          <w:rPr>
+            <w:rFonts w:ascii="Cambria Math" w:hAnsi="Cambria Math"/>
+          </w:rPr>
+          <m:t>=1</m:t>
+        </m:r>
+      </m:oMath>
+      <w:r>
+        <w:rPr>
+          <w:rFonts w:eastAsiaTheme="minorEastAsia"/>
+        </w:rPr>
+        <w:t xml:space="preserve"> while </w:t>
+      </w:r>
+      <m:oMath>
+        <m:d>
+          <m:dPr>
+            <m:ctrlPr>
+              <w:rPr>
+                <w:rFonts w:ascii="Cambria Math" w:hAnsi="Cambria Math"/>
+                <w:i/>
+              </w:rPr>
+            </m:ctrlPr>
+          </m:dPr>
+          <m:e>
+            <m:sSub>
+              <m:sSubPr>
+                <m:ctrlPr>
+                  <w:rPr>
+                    <w:rFonts w:ascii="Cambria Math" w:hAnsi="Cambria Math"/>
+                    <w:i/>
+                  </w:rPr>
+                </m:ctrlPr>
+              </m:sSubPr>
+              <m:e>
+                <m:r>
+                  <w:rPr>
+                    <w:rFonts w:ascii="Cambria Math" w:hAnsi="Cambria Math"/>
+                  </w:rPr>
+                  <m:t>y</m:t>
+                </m:r>
+              </m:e>
+              <m:sub>
+                <m:r>
+                  <w:rPr>
+                    <w:rFonts w:ascii="Cambria Math" w:hAnsi="Cambria Math"/>
+                  </w:rPr>
+                  <m:t>n-1</m:t>
+                </m:r>
+              </m:sub>
+            </m:sSub>
+            <m:r>
+              <w:rPr>
+                <w:rFonts w:ascii="Cambria Math" w:hAnsi="Cambria Math"/>
+              </w:rPr>
+              <m:t>-</m:t>
+            </m:r>
+            <m:sSub>
+              <m:sSubPr>
+                <m:ctrlPr>
+                  <w:rPr>
+                    <w:rFonts w:ascii="Cambria Math" w:hAnsi="Cambria Math"/>
+                    <w:i/>
+                  </w:rPr>
+                </m:ctrlPr>
+              </m:sSubPr>
+              <m:e>
+                <m:r>
+                  <w:rPr>
+                    <w:rFonts w:ascii="Cambria Math" w:hAnsi="Cambria Math"/>
+                  </w:rPr>
+                  <m:t>y</m:t>
+                </m:r>
+              </m:e>
+              <m:sub>
+                <m:r>
+                  <w:rPr>
+                    <w:rFonts w:ascii="Cambria Math" w:hAnsi="Cambria Math"/>
+                  </w:rPr>
+                  <m:t>n-2</m:t>
+                </m:r>
+              </m:sub>
+            </m:sSub>
+          </m:e>
+        </m:d>
+      </m:oMath>
+      <w:r>
+        <w:rPr>
+          <w:rFonts w:eastAsiaTheme="minorEastAsia"/>
+        </w:rPr>
+        <w:t xml:space="preserve"> is either </w:t>
+      </w:r>
+      <m:oMath>
+        <m:r>
+          <w:rPr>
+            <w:rFonts w:ascii="Cambria Math" w:eastAsiaTheme="minorEastAsia" w:hAnsi="Cambria Math"/>
+          </w:rPr>
+          <m:t>0</m:t>
+        </m:r>
+      </m:oMath>
+      <w:r>
+        <w:rPr>
+          <w:rFonts w:eastAsiaTheme="minorEastAsia"/>
+        </w:rPr>
+        <w:t xml:space="preserve"> or </w:t>
+      </w:r>
+      <m:oMath>
+        <m:r>
+          <w:rPr>
+            <w:rFonts w:ascii="Cambria Math" w:eastAsiaTheme="minorEastAsia" w:hAnsi="Cambria Math"/>
+          </w:rPr>
+          <m:t>1</m:t>
+        </m:r>
+      </m:oMath>
+      <w:r>
+        <w:rPr>
+          <w:rFonts w:eastAsiaTheme="minorEastAsia"/>
+        </w:rPr>
+        <w:t xml:space="preserve">. </w:t>
+      </w:r>
+      <m:oMath>
+        <m:r>
+          <m:rPr>
+            <m:sty m:val="b"/>
+          </m:rPr>
+          <w:rPr>
+            <w:rFonts w:ascii="Cambria Math" w:hAnsi="Cambria Math"/>
+          </w:rPr>
+          <w:br/>
+        </m:r>
+        <m:r>
+          <m:rPr>
+            <m:sty m:val="b"/>
+          </m:rPr>
+          <w:rPr>
+            <w:rFonts w:ascii="Cambria Math" w:hAnsi="Cambria Math"/>
+          </w:rPr>
+          <m:t>Δ</m:t>
+        </m:r>
+        <m:r>
+          <m:rPr>
+            <m:sty m:val="bi"/>
+          </m:rPr>
+          <w:rPr>
+            <w:rFonts w:ascii="Cambria Math" w:hAnsi="Cambria Math"/>
+          </w:rPr>
+          <m:t>d=2</m:t>
+        </m:r>
+        <m:r>
+          <m:rPr>
+            <m:sty m:val="b"/>
+          </m:rPr>
+          <w:rPr>
+            <w:rFonts w:ascii="Cambria Math" w:hAnsi="Cambria Math"/>
+          </w:rPr>
+          <m:t>Δ</m:t>
+        </m:r>
+        <m:r>
+          <m:rPr>
+            <m:sty m:val="bi"/>
+          </m:rPr>
+          <w:rPr>
+            <w:rFonts w:ascii="Cambria Math" w:hAnsi="Cambria Math"/>
+          </w:rPr>
+          <m:t>y-2</m:t>
+        </m:r>
+        <m:r>
+          <m:rPr>
+            <m:sty m:val="b"/>
+          </m:rPr>
+          <w:rPr>
+            <w:rFonts w:ascii="Cambria Math" w:hAnsi="Cambria Math"/>
+          </w:rPr>
+          <m:t>Δ</m:t>
+        </m:r>
+        <m:r>
+          <m:rPr>
+            <m:sty m:val="bi"/>
+          </m:rPr>
+          <w:rPr>
+            <w:rFonts w:ascii="Cambria Math" w:hAnsi="Cambria Math"/>
+          </w:rPr>
+          <m:t>x∙</m:t>
+        </m:r>
+        <m:d>
+          <m:dPr>
+            <m:ctrlPr>
+              <w:rPr>
+                <w:rFonts w:ascii="Cambria Math" w:hAnsi="Cambria Math"/>
+                <w:b/>
+                <w:i/>
+              </w:rPr>
+            </m:ctrlPr>
+          </m:dPr>
+          <m:e>
+            <m:sSub>
+              <m:sSubPr>
+                <m:ctrlPr>
+                  <w:rPr>
+                    <w:rFonts w:ascii="Cambria Math" w:hAnsi="Cambria Math"/>
+                    <w:b/>
+                    <w:i/>
+                  </w:rPr>
+                </m:ctrlPr>
+              </m:sSubPr>
+              <m:e>
+                <m:r>
+                  <m:rPr>
+                    <m:sty m:val="bi"/>
+                  </m:rPr>
+                  <w:rPr>
+                    <w:rFonts w:ascii="Cambria Math" w:hAnsi="Cambria Math"/>
+                  </w:rPr>
+                  <m:t>y</m:t>
+                </m:r>
+              </m:e>
+              <m:sub>
+                <m:r>
+                  <m:rPr>
+                    <m:sty m:val="bi"/>
+                  </m:rPr>
+                  <w:rPr>
+                    <w:rFonts w:ascii="Cambria Math" w:hAnsi="Cambria Math"/>
+                  </w:rPr>
+                  <m:t>n-1</m:t>
+                </m:r>
+              </m:sub>
+            </m:sSub>
+            <m:r>
+              <m:rPr>
+                <m:sty m:val="bi"/>
+              </m:rPr>
+              <w:rPr>
+                <w:rFonts w:ascii="Cambria Math" w:hAnsi="Cambria Math"/>
+              </w:rPr>
+              <m:t>-</m:t>
+            </m:r>
+            <m:sSub>
+              <m:sSubPr>
+                <m:ctrlPr>
+                  <w:rPr>
+                    <w:rFonts w:ascii="Cambria Math" w:hAnsi="Cambria Math"/>
+                    <w:b/>
+                    <w:i/>
+                  </w:rPr>
+                </m:ctrlPr>
+              </m:sSubPr>
+              <m:e>
+                <m:r>
+                  <m:rPr>
+                    <m:sty m:val="bi"/>
+                  </m:rPr>
+                  <w:rPr>
+                    <w:rFonts w:ascii="Cambria Math" w:hAnsi="Cambria Math"/>
+                  </w:rPr>
+                  <m:t>y</m:t>
+                </m:r>
+              </m:e>
+              <m:sub>
+                <m:r>
+                  <m:rPr>
+                    <m:sty m:val="bi"/>
+                  </m:rPr>
+                  <w:rPr>
+                    <w:rFonts w:ascii="Cambria Math" w:hAnsi="Cambria Math"/>
+                  </w:rPr>
+                  <m:t>n-2</m:t>
+                </m:r>
+              </m:sub>
+            </m:sSub>
+          </m:e>
+        </m:d>
+      </m:oMath>
+      <w:r>
+        <w:rPr>
+          <w:rFonts w:eastAsiaTheme="minorEastAsia"/>
+          <w:lang w:bidi="ar-EG"/>
+        </w:rPr>
+        <w:t xml:space="preserve"> </w:t>
+      </w:r>
+    </w:p>
+    <w:p>
+      <w:pPr>
+        <w:rPr>
+          <w:rFonts w:eastAsiaTheme="minorEastAsia"/>
+          <w:rtl/>
+          <w:lang w:bidi="ar-EG"/>
+        </w:rPr>
       </w:pPr>
+      <w:r>
+        <w:rPr>
+          <w:rFonts w:eastAsiaTheme="minorEastAsia"/>
+          <w:lang w:bidi="ar-EG"/>
+        </w:rPr>
+        <w:t xml:space="preserve">At the start, we need to find </w:t>
+      </w:r>
+      <m:oMath>
+        <m:sSub>
+          <m:sSubPr>
+            <m:ctrlPr>
+              <w:rPr>
+                <w:rFonts w:ascii="Cambria Math" w:eastAsiaTheme="minorEastAsia" w:hAnsi="Cambria Math"/>
+                <w:i/>
+                <w:lang w:bidi="ar-EG"/>
+              </w:rPr>
+            </m:ctrlPr>
+          </m:sSubPr>
+          <m:e>
+            <m:r>
+              <w:rPr>
+                <w:rFonts w:ascii="Cambria Math" w:eastAsiaTheme="minorEastAsia" w:hAnsi="Cambria Math"/>
+                <w:lang w:bidi="ar-EG"/>
+              </w:rPr>
+              <m:t>d</m:t>
+            </m:r>
+          </m:e>
+          <m:sub>
+            <m:r>
+              <w:rPr>
+                <w:rFonts w:ascii="Cambria Math" w:eastAsiaTheme="minorEastAsia" w:hAnsi="Cambria Math"/>
+                <w:lang w:bidi="ar-EG"/>
+              </w:rPr>
+              <m:t>0</m:t>
+            </m:r>
+          </m:sub>
+        </m:sSub>
+      </m:oMath>
+      <w:r>
+        <w:rPr>
+          <w:rFonts w:eastAsiaTheme="minorEastAsia"/>
+          <w:lang w:bidi="ar-EG"/>
+        </w:rPr>
+        <w:t xml:space="preserve"> in the initial step:</w:t>
+      </w:r>
+    </w:p>
+    <w:p>
+      <w:pPr>
+        <w:rPr>
+          <w:rFonts w:eastAsiaTheme="minorEastAsia"/>
+        </w:rPr>
+      </w:pPr>
+      <m:oMathPara>
+        <m:oMathParaPr>
+          <m:jc m:val="left"/>
+        </m:oMathParaPr>
+        <m:oMath>
+          <m:sSub>
+            <m:sSubPr>
+              <m:ctrlPr>
+                <w:rPr>
+                  <w:rFonts w:ascii="Cambria Math" w:eastAsiaTheme="minorEastAsia" w:hAnsi="Cambria Math"/>
+                  <w:i/>
+                </w:rPr>
+              </m:ctrlPr>
+            </m:sSubPr>
+            <m:e>
+              <m:r>
+                <w:rPr>
+                  <w:rFonts w:ascii="Cambria Math" w:eastAsiaTheme="minorEastAsia" w:hAnsi="Cambria Math"/>
+                </w:rPr>
+                <m:t>d</m:t>
+              </m:r>
+            </m:e>
+            <m:sub>
+              <m:r>
+                <w:rPr>
+                  <w:rFonts w:ascii="Cambria Math" w:eastAsiaTheme="minorEastAsia" w:hAnsi="Cambria Math"/>
+                </w:rPr>
+                <m:t>0</m:t>
+              </m:r>
+            </m:sub>
+          </m:sSub>
+          <m:r>
+            <w:rPr>
+              <w:rFonts w:ascii="Cambria Math" w:eastAsiaTheme="minorEastAsia" w:hAnsi="Cambria Math"/>
+            </w:rPr>
+            <m:t>=</m:t>
+          </m:r>
+          <m:r>
+            <w:rPr>
+              <w:rFonts w:ascii="Cambria Math" w:hAnsi="Cambria Math"/>
+            </w:rPr>
+            <m:t>2</m:t>
+          </m:r>
+          <m:r>
+            <m:rPr>
+              <m:sty m:val="p"/>
+            </m:rPr>
+            <w:rPr>
+              <w:rFonts w:ascii="Cambria Math" w:hAnsi="Cambria Math"/>
+            </w:rPr>
+            <m:t>Δ</m:t>
+          </m:r>
+          <m:r>
+            <w:rPr>
+              <w:rFonts w:ascii="Cambria Math" w:hAnsi="Cambria Math"/>
+            </w:rPr>
+            <m:t>y∙</m:t>
+          </m:r>
+          <m:d>
+            <m:dPr>
+              <m:ctrlPr>
+                <w:rPr>
+                  <w:rFonts w:ascii="Cambria Math" w:hAnsi="Cambria Math"/>
+                  <w:i/>
+                </w:rPr>
+              </m:ctrlPr>
+            </m:dPr>
+            <m:e>
+              <m:sSub>
+                <m:sSubPr>
+                  <m:ctrlPr>
+                    <w:rPr>
+                      <w:rFonts w:ascii="Cambria Math" w:hAnsi="Cambria Math"/>
+                      <w:i/>
+                    </w:rPr>
+                  </m:ctrlPr>
+                </m:sSubPr>
+                <m:e>
+                  <m:r>
+                    <w:rPr>
+                      <w:rFonts w:ascii="Cambria Math" w:hAnsi="Cambria Math"/>
+                    </w:rPr>
+                    <m:t>x</m:t>
+                  </m:r>
+                </m:e>
+                <m:sub>
+                  <m:r>
+                    <w:rPr>
+                      <w:rFonts w:ascii="Cambria Math" w:hAnsi="Cambria Math"/>
+                    </w:rPr>
+                    <m:t>0</m:t>
+                  </m:r>
+                </m:sub>
+              </m:sSub>
+              <m:r>
+                <w:rPr>
+                  <w:rFonts w:ascii="Cambria Math" w:hAnsi="Cambria Math"/>
+                </w:rPr>
+                <m:t>+</m:t>
+              </m:r>
+              <m:r>
+                <w:rPr>
+                  <w:rFonts w:ascii="Cambria Math" w:hAnsi="Cambria Math"/>
+                </w:rPr>
+                <m:t>1</m:t>
+              </m:r>
+            </m:e>
+          </m:d>
+          <m:r>
+            <w:rPr>
+              <w:rFonts w:ascii="Cambria Math" w:hAnsi="Cambria Math"/>
+            </w:rPr>
+            <m:t>-</m:t>
+          </m:r>
+          <m:r>
+            <m:rPr>
+              <m:sty m:val="p"/>
+            </m:rPr>
+            <w:rPr>
+              <w:rFonts w:ascii="Cambria Math" w:hAnsi="Cambria Math"/>
+            </w:rPr>
+            <m:t>Δ</m:t>
+          </m:r>
+          <m:r>
+            <w:rPr>
+              <w:rFonts w:ascii="Cambria Math" w:hAnsi="Cambria Math"/>
+            </w:rPr>
+            <m:t>x∙</m:t>
+          </m:r>
+          <m:d>
+            <m:dPr>
+              <m:ctrlPr>
+                <w:rPr>
+                  <w:rFonts w:ascii="Cambria Math" w:hAnsi="Cambria Math"/>
+                  <w:i/>
+                </w:rPr>
+              </m:ctrlPr>
+            </m:dPr>
+            <m:e>
+              <m:r>
+                <w:rPr>
+                  <w:rFonts w:ascii="Cambria Math" w:hAnsi="Cambria Math"/>
+                </w:rPr>
+                <m:t xml:space="preserve">2 </m:t>
+              </m:r>
+              <m:sSub>
+                <m:sSubPr>
+                  <m:ctrlPr>
+                    <w:rPr>
+                      <w:rFonts w:ascii="Cambria Math" w:hAnsi="Cambria Math"/>
+                      <w:i/>
+                    </w:rPr>
+                  </m:ctrlPr>
+                </m:sSubPr>
+                <m:e>
+                  <m:r>
+                    <w:rPr>
+                      <w:rFonts w:ascii="Cambria Math" w:hAnsi="Cambria Math"/>
+                    </w:rPr>
+                    <m:t>y</m:t>
+                  </m:r>
+                </m:e>
+                <m:sub>
+                  <m:r>
+                    <w:rPr>
+                      <w:rFonts w:ascii="Cambria Math" w:hAnsi="Cambria Math"/>
+                    </w:rPr>
+                    <m:t>0</m:t>
+                  </m:r>
+                </m:sub>
+              </m:sSub>
+              <m:r>
+                <w:rPr>
+                  <w:rFonts w:ascii="Cambria Math" w:hAnsi="Cambria Math"/>
+                </w:rPr>
+                <m:t>+</m:t>
+              </m:r>
+              <m:r>
+                <w:rPr>
+                  <w:rFonts w:ascii="Cambria Math" w:hAnsi="Cambria Math"/>
+                </w:rPr>
+                <m:t>diff</m:t>
+              </m:r>
+            </m:e>
+          </m:d>
+          <m:r>
+            <w:rPr>
+              <w:rFonts w:ascii="Cambria Math" w:eastAsiaTheme="minorEastAsia" w:hAnsi="Cambria Math"/>
+            </w:rPr>
+            <m:t>+c</m:t>
+          </m:r>
+        </m:oMath>
+      </m:oMathPara>
+    </w:p>
+    <w:p>
+      <w:pPr>
+        <w:rPr>
+          <w:rFonts w:eastAsiaTheme="minorEastAsia"/>
+        </w:rPr>
+      </w:pPr>
+      <m:oMathPara>
+        <m:oMathParaPr>
+          <m:jc m:val="left"/>
+        </m:oMathParaPr>
+        <m:oMath>
+          <m:sSub>
+            <m:sSubPr>
+              <m:ctrlPr>
+                <w:rPr>
+                  <w:rFonts w:ascii="Cambria Math" w:eastAsiaTheme="minorEastAsia" w:hAnsi="Cambria Math"/>
+                  <w:i/>
+                </w:rPr>
+              </m:ctrlPr>
+            </m:sSubPr>
+            <m:e>
+              <m:r>
+                <w:rPr>
+                  <w:rFonts w:ascii="Cambria Math" w:eastAsiaTheme="minorEastAsia" w:hAnsi="Cambria Math"/>
+                </w:rPr>
+                <m:t>d</m:t>
+              </m:r>
+            </m:e>
+            <m:sub>
+              <m:r>
+                <w:rPr>
+                  <w:rFonts w:ascii="Cambria Math" w:eastAsiaTheme="minorEastAsia" w:hAnsi="Cambria Math"/>
+                </w:rPr>
+                <m:t>0</m:t>
+              </m:r>
+            </m:sub>
+          </m:sSub>
+          <m:r>
+            <w:rPr>
+              <w:rFonts w:ascii="Cambria Math" w:eastAsiaTheme="minorEastAsia" w:hAnsi="Cambria Math"/>
+            </w:rPr>
+            <m:t>=</m:t>
+          </m:r>
+          <m:r>
+            <w:rPr>
+              <w:rFonts w:ascii="Cambria Math" w:hAnsi="Cambria Math"/>
+            </w:rPr>
+            <m:t>2</m:t>
+          </m:r>
+          <m:r>
+            <m:rPr>
+              <m:sty m:val="p"/>
+            </m:rPr>
+            <w:rPr>
+              <w:rFonts w:ascii="Cambria Math" w:hAnsi="Cambria Math"/>
+            </w:rPr>
+            <m:t>Δ</m:t>
+          </m:r>
+          <m:r>
+            <w:rPr>
+              <w:rFonts w:ascii="Cambria Math" w:hAnsi="Cambria Math"/>
+            </w:rPr>
+            <m:t>y∙</m:t>
+          </m:r>
+          <m:d>
+            <m:dPr>
+              <m:ctrlPr>
+                <w:rPr>
+                  <w:rFonts w:ascii="Cambria Math" w:hAnsi="Cambria Math"/>
+                  <w:i/>
+                </w:rPr>
+              </m:ctrlPr>
+            </m:dPr>
+            <m:e>
+              <m:sSub>
+                <m:sSubPr>
+                  <m:ctrlPr>
+                    <w:rPr>
+                      <w:rFonts w:ascii="Cambria Math" w:hAnsi="Cambria Math"/>
+                      <w:i/>
+                    </w:rPr>
+                  </m:ctrlPr>
+                </m:sSubPr>
+                <m:e>
+                  <m:r>
+                    <w:rPr>
+                      <w:rFonts w:ascii="Cambria Math" w:hAnsi="Cambria Math"/>
+                    </w:rPr>
+                    <m:t>x</m:t>
+                  </m:r>
+                </m:e>
+                <m:sub>
+                  <m:r>
+                    <w:rPr>
+                      <w:rFonts w:ascii="Cambria Math" w:hAnsi="Cambria Math"/>
+                    </w:rPr>
+                    <m:t>0</m:t>
+                  </m:r>
+                </m:sub>
+              </m:sSub>
+              <m:r>
+                <w:rPr>
+                  <w:rFonts w:ascii="Cambria Math" w:hAnsi="Cambria Math"/>
+                </w:rPr>
+                <m:t>+</m:t>
+              </m:r>
+              <m:r>
+                <w:rPr>
+                  <w:rFonts w:ascii="Cambria Math" w:hAnsi="Cambria Math"/>
+                </w:rPr>
+                <m:t>1</m:t>
+              </m:r>
+            </m:e>
+          </m:d>
+          <m:r>
+            <w:rPr>
+              <w:rFonts w:ascii="Cambria Math" w:hAnsi="Cambria Math"/>
+            </w:rPr>
+            <m:t>-</m:t>
+          </m:r>
+          <m:r>
+            <m:rPr>
+              <m:sty m:val="p"/>
+            </m:rPr>
+            <w:rPr>
+              <w:rFonts w:ascii="Cambria Math" w:hAnsi="Cambria Math"/>
+            </w:rPr>
+            <m:t>Δ</m:t>
+          </m:r>
+          <m:r>
+            <w:rPr>
+              <w:rFonts w:ascii="Cambria Math" w:hAnsi="Cambria Math"/>
+            </w:rPr>
+            <m:t>x∙</m:t>
+          </m:r>
+          <m:d>
+            <m:dPr>
+              <m:ctrlPr>
+                <w:rPr>
+                  <w:rFonts w:ascii="Cambria Math" w:hAnsi="Cambria Math"/>
+                  <w:i/>
+                </w:rPr>
+              </m:ctrlPr>
+            </m:dPr>
+            <m:e>
+              <m:r>
+                <w:rPr>
+                  <w:rFonts w:ascii="Cambria Math" w:hAnsi="Cambria Math"/>
+                </w:rPr>
+                <m:t xml:space="preserve">2 </m:t>
+              </m:r>
+              <m:sSub>
+                <m:sSubPr>
+                  <m:ctrlPr>
+                    <w:rPr>
+                      <w:rFonts w:ascii="Cambria Math" w:hAnsi="Cambria Math"/>
+                      <w:i/>
+                    </w:rPr>
+                  </m:ctrlPr>
+                </m:sSubPr>
+                <m:e>
+                  <m:r>
+                    <w:rPr>
+                      <w:rFonts w:ascii="Cambria Math" w:hAnsi="Cambria Math"/>
+                    </w:rPr>
+                    <m:t>y</m:t>
+                  </m:r>
+                </m:e>
+                <m:sub>
+                  <m:r>
+                    <w:rPr>
+                      <w:rFonts w:ascii="Cambria Math" w:hAnsi="Cambria Math"/>
+                    </w:rPr>
+                    <m:t>0</m:t>
+                  </m:r>
+                </m:sub>
+              </m:sSub>
+              <m:r>
+                <w:rPr>
+                  <w:rFonts w:ascii="Cambria Math" w:hAnsi="Cambria Math"/>
+                </w:rPr>
+                <m:t>+</m:t>
+              </m:r>
+              <m:r>
+                <w:rPr>
+                  <w:rFonts w:ascii="Cambria Math" w:hAnsi="Cambria Math"/>
+                </w:rPr>
+                <m:t>diff</m:t>
+              </m:r>
+            </m:e>
+          </m:d>
+          <m:r>
+            <w:rPr>
+              <w:rFonts w:ascii="Cambria Math" w:eastAsiaTheme="minorEastAsia" w:hAnsi="Cambria Math"/>
+            </w:rPr>
+            <m:t>+2</m:t>
+          </m:r>
+          <m:d>
+            <m:dPr>
+              <m:ctrlPr>
+                <w:rPr>
+                  <w:rFonts w:ascii="Cambria Math" w:hAnsi="Cambria Math"/>
+                  <w:i/>
+                </w:rPr>
+              </m:ctrlPr>
+            </m:dPr>
+            <m:e>
+              <m:r>
+                <m:rPr>
+                  <m:sty m:val="p"/>
+                </m:rPr>
+                <w:rPr>
+                  <w:rFonts w:ascii="Cambria Math" w:hAnsi="Cambria Math"/>
+                </w:rPr>
+                <m:t>Δ</m:t>
+              </m:r>
+              <m:r>
+                <w:rPr>
+                  <w:rFonts w:ascii="Cambria Math" w:hAnsi="Cambria Math"/>
+                </w:rPr>
+                <m:t>x∙</m:t>
+              </m:r>
+              <m:sSub>
+                <m:sSubPr>
+                  <m:ctrlPr>
+                    <w:rPr>
+                      <w:rFonts w:ascii="Cambria Math" w:hAnsi="Cambria Math"/>
+                      <w:i/>
+                    </w:rPr>
+                  </m:ctrlPr>
+                </m:sSubPr>
+                <m:e>
+                  <m:r>
+                    <w:rPr>
+                      <w:rFonts w:ascii="Cambria Math" w:hAnsi="Cambria Math"/>
+                    </w:rPr>
+                    <m:t>y</m:t>
+                  </m:r>
+                </m:e>
+                <m:sub>
+                  <m:r>
+                    <w:rPr>
+                      <w:rFonts w:ascii="Cambria Math" w:hAnsi="Cambria Math"/>
+                    </w:rPr>
+                    <m:t>0</m:t>
+                  </m:r>
+                </m:sub>
+              </m:sSub>
+              <m:r>
+                <w:rPr>
+                  <w:rFonts w:ascii="Cambria Math" w:hAnsi="Cambria Math"/>
+                </w:rPr>
+                <m:t>-</m:t>
+              </m:r>
+              <m:r>
+                <m:rPr>
+                  <m:sty m:val="p"/>
+                </m:rPr>
+                <w:rPr>
+                  <w:rFonts w:ascii="Cambria Math" w:hAnsi="Cambria Math"/>
+                </w:rPr>
+                <m:t>Δ</m:t>
+              </m:r>
+              <m:r>
+                <w:rPr>
+                  <w:rFonts w:ascii="Cambria Math" w:hAnsi="Cambria Math"/>
+                </w:rPr>
+                <m:t>y∙</m:t>
+              </m:r>
+              <m:sSub>
+                <m:sSubPr>
+                  <m:ctrlPr>
+                    <w:rPr>
+                      <w:rFonts w:ascii="Cambria Math" w:hAnsi="Cambria Math"/>
+                      <w:i/>
+                    </w:rPr>
+                  </m:ctrlPr>
+                </m:sSubPr>
+                <m:e>
+                  <m:r>
+                    <w:rPr>
+                      <w:rFonts w:ascii="Cambria Math" w:hAnsi="Cambria Math"/>
+                    </w:rPr>
+                    <m:t>x</m:t>
+                  </m:r>
+                </m:e>
+                <m:sub>
+                  <m:r>
+                    <w:rPr>
+                      <w:rFonts w:ascii="Cambria Math" w:hAnsi="Cambria Math"/>
+                    </w:rPr>
+                    <m:t>0</m:t>
+                  </m:r>
+                </m:sub>
+              </m:sSub>
+            </m:e>
+          </m:d>
+        </m:oMath>
+      </m:oMathPara>
+    </w:p>
+    <w:p>
+      <w:pPr>
+        <w:rPr>
+          <w:rFonts w:eastAsiaTheme="minorEastAsia"/>
+          <w:color w:val="C45911" w:themeColor="accent2" w:themeShade="BF"/>
+        </w:rPr>
+      </w:pPr>
+      <m:oMathPara>
+        <m:oMathParaPr>
+          <m:jc m:val="left"/>
+        </m:oMathParaPr>
+        <m:oMath>
+          <m:sSub>
+            <m:sSubPr>
+              <m:ctrlPr>
+                <w:rPr>
+                  <w:rFonts w:ascii="Cambria Math" w:eastAsiaTheme="minorEastAsia" w:hAnsi="Cambria Math"/>
+                  <w:i/>
+                </w:rPr>
+              </m:ctrlPr>
+            </m:sSubPr>
+            <m:e>
+              <m:r>
+                <w:rPr>
+                  <w:rFonts w:ascii="Cambria Math" w:eastAsiaTheme="minorEastAsia" w:hAnsi="Cambria Math"/>
+                </w:rPr>
+                <m:t>d</m:t>
+              </m:r>
+            </m:e>
+            <m:sub>
+              <m:r>
+                <w:rPr>
+                  <w:rFonts w:ascii="Cambria Math" w:eastAsiaTheme="minorEastAsia" w:hAnsi="Cambria Math"/>
+                </w:rPr>
+                <m:t>0</m:t>
+              </m:r>
+            </m:sub>
+          </m:sSub>
+          <m:r>
+            <w:rPr>
+              <w:rFonts w:ascii="Cambria Math" w:eastAsiaTheme="minorEastAsia" w:hAnsi="Cambria Math"/>
+            </w:rPr>
+            <m:t>=</m:t>
+          </m:r>
+          <m:r>
+            <w:rPr>
+              <w:rFonts w:ascii="Cambria Math" w:hAnsi="Cambria Math"/>
+              <w:color w:val="C45911" w:themeColor="accent2" w:themeShade="BF"/>
+            </w:rPr>
+            <m:t>2</m:t>
+          </m:r>
+          <m:r>
+            <m:rPr>
+              <m:sty m:val="p"/>
+            </m:rPr>
+            <w:rPr>
+              <w:rFonts w:ascii="Cambria Math" w:hAnsi="Cambria Math"/>
+              <w:color w:val="C45911" w:themeColor="accent2" w:themeShade="BF"/>
+            </w:rPr>
+            <m:t>Δ</m:t>
+          </m:r>
+          <m:r>
+            <w:rPr>
+              <w:rFonts w:ascii="Cambria Math" w:hAnsi="Cambria Math"/>
+              <w:color w:val="C45911" w:themeColor="accent2" w:themeShade="BF"/>
+            </w:rPr>
+            <m:t>y∙</m:t>
+          </m:r>
+          <m:sSub>
+            <m:sSubPr>
+              <m:ctrlPr>
+                <w:rPr>
+                  <w:rFonts w:ascii="Cambria Math" w:hAnsi="Cambria Math"/>
+                  <w:i/>
+                  <w:color w:val="C45911" w:themeColor="accent2" w:themeShade="BF"/>
+                </w:rPr>
+              </m:ctrlPr>
+            </m:sSubPr>
+            <m:e>
+              <m:r>
+                <w:rPr>
+                  <w:rFonts w:ascii="Cambria Math" w:hAnsi="Cambria Math"/>
+                  <w:color w:val="C45911" w:themeColor="accent2" w:themeShade="BF"/>
+                </w:rPr>
+                <m:t>x</m:t>
+              </m:r>
+            </m:e>
+            <m:sub>
+              <m:r>
+                <w:rPr>
+                  <w:rFonts w:ascii="Cambria Math" w:hAnsi="Cambria Math"/>
+                  <w:color w:val="C45911" w:themeColor="accent2" w:themeShade="BF"/>
+                </w:rPr>
+                <m:t>0</m:t>
+              </m:r>
+            </m:sub>
+          </m:sSub>
+          <m:r>
+            <w:rPr>
+              <w:rFonts w:ascii="Cambria Math" w:hAnsi="Cambria Math"/>
+            </w:rPr>
+            <m:t>+</m:t>
+          </m:r>
+          <m:r>
+            <w:rPr>
+              <w:rFonts w:ascii="Cambria Math" w:hAnsi="Cambria Math"/>
+            </w:rPr>
+            <m:t>2</m:t>
+          </m:r>
+          <m:r>
+            <m:rPr>
+              <m:sty m:val="p"/>
+            </m:rPr>
+            <w:rPr>
+              <w:rFonts w:ascii="Cambria Math" w:hAnsi="Cambria Math"/>
+            </w:rPr>
+            <m:t>Δ</m:t>
+          </m:r>
+          <m:r>
+            <w:rPr>
+              <w:rFonts w:ascii="Cambria Math" w:hAnsi="Cambria Math"/>
+            </w:rPr>
+            <m:t>y</m:t>
+          </m:r>
+          <m:r>
+            <w:rPr>
+              <w:rFonts w:ascii="Cambria Math" w:hAnsi="Cambria Math"/>
+              <w:color w:val="BF8F00" w:themeColor="accent4" w:themeShade="BF"/>
+            </w:rPr>
+            <m:t>-</m:t>
+          </m:r>
+          <m:r>
+            <m:rPr>
+              <m:sty m:val="p"/>
+            </m:rPr>
+            <w:rPr>
+              <w:rFonts w:ascii="Cambria Math" w:hAnsi="Cambria Math"/>
+              <w:color w:val="BF8F00" w:themeColor="accent4" w:themeShade="BF"/>
+            </w:rPr>
+            <m:t>Δ</m:t>
+          </m:r>
+          <m:r>
+            <w:rPr>
+              <w:rFonts w:ascii="Cambria Math" w:hAnsi="Cambria Math"/>
+              <w:color w:val="BF8F00" w:themeColor="accent4" w:themeShade="BF"/>
+            </w:rPr>
+            <m:t xml:space="preserve">x∙2 </m:t>
+          </m:r>
+          <m:sSub>
+            <m:sSubPr>
+              <m:ctrlPr>
+                <w:rPr>
+                  <w:rFonts w:ascii="Cambria Math" w:hAnsi="Cambria Math"/>
+                  <w:i/>
+                  <w:color w:val="BF8F00" w:themeColor="accent4" w:themeShade="BF"/>
+                </w:rPr>
+              </m:ctrlPr>
+            </m:sSubPr>
+            <m:e>
+              <m:r>
+                <w:rPr>
+                  <w:rFonts w:ascii="Cambria Math" w:hAnsi="Cambria Math"/>
+                  <w:color w:val="BF8F00" w:themeColor="accent4" w:themeShade="BF"/>
+                </w:rPr>
+                <m:t>y</m:t>
+              </m:r>
+            </m:e>
+            <m:sub>
+              <m:r>
+                <w:rPr>
+                  <w:rFonts w:ascii="Cambria Math" w:hAnsi="Cambria Math"/>
+                  <w:color w:val="BF8F00" w:themeColor="accent4" w:themeShade="BF"/>
+                </w:rPr>
+                <m:t>0</m:t>
+              </m:r>
+            </m:sub>
+          </m:sSub>
+          <m:r>
+            <w:rPr>
+              <w:rFonts w:ascii="Cambria Math" w:hAnsi="Cambria Math"/>
+            </w:rPr>
+            <m:t>-</m:t>
+          </m:r>
+          <m:r>
+            <m:rPr>
+              <m:sty m:val="p"/>
+            </m:rPr>
+            <w:rPr>
+              <w:rFonts w:ascii="Cambria Math" w:hAnsi="Cambria Math"/>
+            </w:rPr>
+            <m:t>Δ</m:t>
+          </m:r>
+          <m:r>
+            <w:rPr>
+              <w:rFonts w:ascii="Cambria Math" w:hAnsi="Cambria Math"/>
+            </w:rPr>
+            <m:t>x</m:t>
+          </m:r>
+          <m:r>
+            <w:rPr>
+              <w:rFonts w:ascii="Cambria Math" w:hAnsi="Cambria Math"/>
+            </w:rPr>
+            <m:t>∙</m:t>
+          </m:r>
+          <m:r>
+            <w:rPr>
+              <w:rFonts w:ascii="Cambria Math" w:hAnsi="Cambria Math"/>
+            </w:rPr>
+            <m:t>diff</m:t>
+          </m:r>
+          <m:r>
+            <w:rPr>
+              <w:rFonts w:ascii="Cambria Math" w:eastAsiaTheme="minorEastAsia" w:hAnsi="Cambria Math"/>
+              <w:color w:val="BF8F00" w:themeColor="accent4" w:themeShade="BF"/>
+            </w:rPr>
+            <m:t>+2</m:t>
+          </m:r>
+          <m:r>
+            <m:rPr>
+              <m:sty m:val="p"/>
+            </m:rPr>
+            <w:rPr>
+              <w:rFonts w:ascii="Cambria Math" w:hAnsi="Cambria Math"/>
+              <w:color w:val="BF8F00" w:themeColor="accent4" w:themeShade="BF"/>
+            </w:rPr>
+            <m:t>Δ</m:t>
+          </m:r>
+          <m:r>
+            <w:rPr>
+              <w:rFonts w:ascii="Cambria Math" w:hAnsi="Cambria Math"/>
+              <w:color w:val="BF8F00" w:themeColor="accent4" w:themeShade="BF"/>
+            </w:rPr>
+            <m:t>x∙</m:t>
+          </m:r>
+          <m:sSub>
+            <m:sSubPr>
+              <m:ctrlPr>
+                <w:rPr>
+                  <w:rFonts w:ascii="Cambria Math" w:hAnsi="Cambria Math"/>
+                  <w:i/>
+                  <w:color w:val="BF8F00" w:themeColor="accent4" w:themeShade="BF"/>
+                </w:rPr>
+              </m:ctrlPr>
+            </m:sSubPr>
+            <m:e>
+              <m:r>
+                <w:rPr>
+                  <w:rFonts w:ascii="Cambria Math" w:hAnsi="Cambria Math"/>
+                  <w:color w:val="BF8F00" w:themeColor="accent4" w:themeShade="BF"/>
+                </w:rPr>
+                <m:t>y</m:t>
+              </m:r>
+            </m:e>
+            <m:sub>
+              <m:r>
+                <w:rPr>
+                  <w:rFonts w:ascii="Cambria Math" w:hAnsi="Cambria Math"/>
+                  <w:color w:val="BF8F00" w:themeColor="accent4" w:themeShade="BF"/>
+                </w:rPr>
+                <m:t>0</m:t>
+              </m:r>
+            </m:sub>
+          </m:sSub>
+          <m:r>
+            <w:rPr>
+              <w:rFonts w:ascii="Cambria Math" w:hAnsi="Cambria Math"/>
+              <w:color w:val="C45911" w:themeColor="accent2" w:themeShade="BF"/>
+            </w:rPr>
+            <m:t>-2</m:t>
+          </m:r>
+          <m:r>
+            <m:rPr>
+              <m:sty m:val="p"/>
+            </m:rPr>
+            <w:rPr>
+              <w:rFonts w:ascii="Cambria Math" w:hAnsi="Cambria Math"/>
+              <w:color w:val="C45911" w:themeColor="accent2" w:themeShade="BF"/>
+            </w:rPr>
+            <m:t>Δ</m:t>
+          </m:r>
+          <m:r>
+            <w:rPr>
+              <w:rFonts w:ascii="Cambria Math" w:hAnsi="Cambria Math"/>
+              <w:color w:val="C45911" w:themeColor="accent2" w:themeShade="BF"/>
+            </w:rPr>
+            <m:t>y∙</m:t>
+          </m:r>
+          <m:sSub>
+            <m:sSubPr>
+              <m:ctrlPr>
+                <w:rPr>
+                  <w:rFonts w:ascii="Cambria Math" w:hAnsi="Cambria Math"/>
+                  <w:i/>
+                  <w:color w:val="C45911" w:themeColor="accent2" w:themeShade="BF"/>
+                </w:rPr>
+              </m:ctrlPr>
+            </m:sSubPr>
+            <m:e>
+              <m:r>
+                <w:rPr>
+                  <w:rFonts w:ascii="Cambria Math" w:hAnsi="Cambria Math"/>
+                  <w:color w:val="C45911" w:themeColor="accent2" w:themeShade="BF"/>
+                </w:rPr>
+                <m:t>x</m:t>
+              </m:r>
+            </m:e>
+            <m:sub>
+              <m:r>
+                <w:rPr>
+                  <w:rFonts w:ascii="Cambria Math" w:hAnsi="Cambria Math"/>
+                  <w:color w:val="C45911" w:themeColor="accent2" w:themeShade="BF"/>
+                </w:rPr>
+                <m:t>0</m:t>
+              </m:r>
+            </m:sub>
+          </m:sSub>
+        </m:oMath>
+      </m:oMathPara>
+    </w:p>
+    <w:p>
+      <w:pPr>
+        <w:rPr>
+          <w:rFonts w:eastAsiaTheme="minorEastAsia"/>
+        </w:rPr>
+      </w:pPr>
+      <m:oMathPara>
+        <m:oMathParaPr>
+          <m:jc m:val="left"/>
+        </m:oMathParaPr>
+        <m:oMath>
+          <m:sSub>
+            <m:sSubPr>
+              <m:ctrlPr>
+                <w:rPr>
+                  <w:rFonts w:ascii="Cambria Math" w:eastAsiaTheme="minorEastAsia" w:hAnsi="Cambria Math"/>
+                  <w:i/>
+                </w:rPr>
+              </m:ctrlPr>
+            </m:sSubPr>
+            <m:e>
+              <m:r>
+                <w:rPr>
+                  <w:rFonts w:ascii="Cambria Math" w:eastAsiaTheme="minorEastAsia" w:hAnsi="Cambria Math"/>
+                </w:rPr>
+                <m:t>d</m:t>
+              </m:r>
+            </m:e>
+            <m:sub>
+              <m:r>
+                <w:rPr>
+                  <w:rFonts w:ascii="Cambria Math" w:eastAsiaTheme="minorEastAsia" w:hAnsi="Cambria Math"/>
+                </w:rPr>
+                <m:t>0</m:t>
+              </m:r>
+            </m:sub>
+          </m:sSub>
+          <m:r>
+            <w:rPr>
+              <w:rFonts w:ascii="Cambria Math" w:eastAsiaTheme="minorEastAsia" w:hAnsi="Cambria Math"/>
+            </w:rPr>
+            <m:t>=</m:t>
+          </m:r>
+          <m:r>
+            <w:rPr>
+              <w:rFonts w:ascii="Cambria Math" w:hAnsi="Cambria Math"/>
+            </w:rPr>
+            <m:t>2</m:t>
+          </m:r>
+          <m:r>
+            <m:rPr>
+              <m:sty m:val="p"/>
+            </m:rPr>
+            <w:rPr>
+              <w:rFonts w:ascii="Cambria Math" w:hAnsi="Cambria Math"/>
+            </w:rPr>
+            <m:t>Δ</m:t>
+          </m:r>
+          <m:r>
+            <w:rPr>
+              <w:rFonts w:ascii="Cambria Math" w:hAnsi="Cambria Math"/>
+            </w:rPr>
+            <m:t>y-</m:t>
+          </m:r>
+          <m:r>
+            <m:rPr>
+              <m:sty m:val="p"/>
+            </m:rPr>
+            <w:rPr>
+              <w:rFonts w:ascii="Cambria Math" w:hAnsi="Cambria Math"/>
+            </w:rPr>
+            <m:t>Δ</m:t>
+          </m:r>
+          <m:r>
+            <w:rPr>
+              <w:rFonts w:ascii="Cambria Math" w:hAnsi="Cambria Math"/>
+            </w:rPr>
+            <m:t>x</m:t>
+          </m:r>
+          <m:r>
+            <w:rPr>
+              <w:rFonts w:ascii="Cambria Math" w:hAnsi="Cambria Math"/>
+            </w:rPr>
+            <m:t>∙diff</m:t>
+          </m:r>
+        </m:oMath>
+      </m:oMathPara>
+    </w:p>
+    <w:p>
+      <w:pPr>
+        <w:rPr>
+          <w:rFonts w:eastAsiaTheme="minorEastAsia"/>
+        </w:rPr>
+      </w:pPr>
+      <w:r>
+        <w:rPr>
+          <w:rFonts w:eastAsiaTheme="minorEastAsia"/>
+        </w:rPr>
+        <w:t xml:space="preserve">All the above reasoning can be done for looping over </w:t>
+      </w:r>
+      <m:oMath>
+        <m:r>
+          <w:rPr>
+            <w:rFonts w:ascii="Cambria Math" w:eastAsiaTheme="minorEastAsia" w:hAnsi="Cambria Math"/>
+          </w:rPr>
+          <m:t>y</m:t>
+        </m:r>
+      </m:oMath>
+      <w:r>
+        <w:rPr>
+          <w:rFonts w:eastAsiaTheme="minorEastAsia"/>
+        </w:rPr>
+        <w:t xml:space="preserve"> too, doing both will result in the following formulas:</w:t>
+      </w:r>
     </w:p>
     <w:tbl>
       <w:tblPr>
@@ -10335,6 +12412,9 @@
                   </m:sSubPr>
                   <m:e>
                     <m:r>
+                      <m:rPr>
+                        <m:sty m:val="bi"/>
+                      </m:rPr>
                       <w:rPr>
                         <w:rFonts w:ascii="Cambria Math" w:eastAsiaTheme="minorEastAsia" w:hAnsi="Cambria Math"/>
                       </w:rPr>
@@ -10343,6 +12423,9 @@
                   </m:e>
                   <m:sub>
                     <m:r>
+                      <m:rPr>
+                        <m:sty m:val="bi"/>
+                      </m:rPr>
                       <w:rPr>
                         <w:rFonts w:ascii="Cambria Math" w:eastAsiaTheme="minorEastAsia" w:hAnsi="Cambria Math"/>
                       </w:rPr>
@@ -10351,6 +12434,9 @@
                   </m:sub>
                 </m:sSub>
                 <m:r>
+                  <m:rPr>
+                    <m:sty m:val="bi"/>
+                  </m:rPr>
                   <w:rPr>
                     <w:rFonts w:ascii="Cambria Math" w:eastAsiaTheme="minorEastAsia" w:hAnsi="Cambria Math"/>
                   </w:rPr>
@@ -10369,6 +12455,9 @@
                   </m:sSubPr>
                   <m:e>
                     <m:r>
+                      <m:rPr>
+                        <m:sty m:val="bi"/>
+                      </m:rPr>
                       <w:rPr>
                         <w:rFonts w:ascii="Cambria Math" w:eastAsiaTheme="minorEastAsia" w:hAnsi="Cambria Math"/>
                       </w:rPr>
@@ -10377,6 +12466,9 @@
                   </m:e>
                   <m:sub>
                     <m:r>
+                      <m:rPr>
+                        <m:sty m:val="bi"/>
+                      </m:rPr>
                       <w:rPr>
                         <w:rFonts w:ascii="Cambria Math" w:eastAsiaTheme="minorEastAsia" w:hAnsi="Cambria Math"/>
                       </w:rPr>
@@ -10385,16 +12477,13 @@
                   </m:sub>
                 </m:sSub>
                 <m:r>
+                  <m:rPr>
+                    <m:sty m:val="bi"/>
+                  </m:rPr>
                   <w:rPr>
                     <w:rFonts w:ascii="Cambria Math" w:eastAsiaTheme="minorEastAsia" w:hAnsi="Cambria Math"/>
                   </w:rPr>
-                  <m:t>+</m:t>
-                </m:r>
-                <m:r>
-                  <w:rPr>
-                    <w:rFonts w:ascii="Cambria Math" w:eastAsiaTheme="minorEastAsia" w:hAnsi="Cambria Math"/>
-                  </w:rPr>
-                  <m:t>1</m:t>
+                  <m:t>+1</m:t>
                 </m:r>
               </m:oMath>
             </m:oMathPara>
@@ -10425,6 +12514,9 @@
                   </m:sSubPr>
                   <m:e>
                     <m:r>
+                      <m:rPr>
+                        <m:sty m:val="bi"/>
+                      </m:rPr>
                       <w:rPr>
                         <w:rFonts w:ascii="Cambria Math" w:eastAsiaTheme="minorEastAsia" w:hAnsi="Cambria Math"/>
                       </w:rPr>
@@ -10433,6 +12525,9 @@
                   </m:e>
                   <m:sub>
                     <m:r>
+                      <m:rPr>
+                        <m:sty m:val="bi"/>
+                      </m:rPr>
                       <w:rPr>
                         <w:rFonts w:ascii="Cambria Math" w:eastAsiaTheme="minorEastAsia" w:hAnsi="Cambria Math"/>
                       </w:rPr>
@@ -10441,6 +12536,9 @@
                   </m:sub>
                 </m:sSub>
                 <m:r>
+                  <m:rPr>
+                    <m:sty m:val="bi"/>
+                  </m:rPr>
                   <w:rPr>
                     <w:rFonts w:ascii="Cambria Math" w:eastAsiaTheme="minorEastAsia" w:hAnsi="Cambria Math"/>
                   </w:rPr>
@@ -10494,6 +12592,9 @@
                             </m:sSubPr>
                             <m:e>
                               <m:r>
+                                <m:rPr>
+                                  <m:sty m:val="bi"/>
+                                </m:rPr>
                                 <w:rPr>
                                   <w:rFonts w:ascii="Cambria Math" w:eastAsiaTheme="minorEastAsia" w:hAnsi="Cambria Math"/>
                                 </w:rPr>
@@ -10502,6 +12603,9 @@
                             </m:e>
                             <m:sub>
                               <m:r>
+                                <m:rPr>
+                                  <m:sty m:val="bi"/>
+                                </m:rPr>
                                 <w:rPr>
                                   <w:rFonts w:ascii="Cambria Math" w:eastAsiaTheme="minorEastAsia" w:hAnsi="Cambria Math"/>
                                 </w:rPr>
@@ -10512,6 +12616,9 @@
                         </m:e>
                         <m:e>
                           <m:r>
+                            <m:rPr>
+                              <m:sty m:val="bi"/>
+                            </m:rPr>
                             <w:rPr>
                               <w:rFonts w:ascii="Cambria Math" w:eastAsiaTheme="minorEastAsia" w:hAnsi="Cambria Math"/>
                             </w:rPr>
@@ -10530,6 +12637,9 @@
                             </m:sSubPr>
                             <m:e>
                               <m:r>
+                                <m:rPr>
+                                  <m:sty m:val="bi"/>
+                                </m:rPr>
                                 <w:rPr>
                                   <w:rFonts w:ascii="Cambria Math" w:eastAsiaTheme="minorEastAsia" w:hAnsi="Cambria Math"/>
                                 </w:rPr>
@@ -10538,6 +12648,9 @@
                             </m:e>
                             <m:sub>
                               <m:r>
+                                <m:rPr>
+                                  <m:sty m:val="bi"/>
+                                </m:rPr>
                                 <w:rPr>
                                   <w:rFonts w:ascii="Cambria Math" w:eastAsiaTheme="minorEastAsia" w:hAnsi="Cambria Math"/>
                                 </w:rPr>
@@ -10547,7 +12660,7 @@
                           </m:sSub>
                           <m:r>
                             <m:rPr>
-                              <m:sty m:val="p"/>
+                              <m:sty m:val="b"/>
                             </m:rPr>
                             <w:rPr>
                               <w:rFonts w:ascii="Cambria Math" w:eastAsiaTheme="minorEastAsia" w:hAnsi="Cambria Math"/>
@@ -10555,6 +12668,9 @@
                             <m:t>Δ</m:t>
                           </m:r>
                           <m:r>
+                            <m:rPr>
+                              <m:sty m:val="bi"/>
+                            </m:rPr>
                             <w:rPr>
                               <w:rFonts w:ascii="Cambria Math" w:eastAsiaTheme="minorEastAsia" w:hAnsi="Cambria Math"/>
                             </w:rPr>
@@ -10577,6 +12693,9 @@
                             </m:sSubPr>
                             <m:e>
                               <m:r>
+                                <m:rPr>
+                                  <m:sty m:val="bi"/>
+                                </m:rPr>
                                 <w:rPr>
                                   <w:rFonts w:ascii="Cambria Math" w:eastAsiaTheme="minorEastAsia" w:hAnsi="Cambria Math"/>
                                 </w:rPr>
@@ -10585,6 +12704,9 @@
                             </m:e>
                             <m:sub>
                               <m:r>
+                                <m:rPr>
+                                  <m:sty m:val="bi"/>
+                                </m:rPr>
                                 <w:rPr>
                                   <w:rFonts w:ascii="Cambria Math" w:eastAsiaTheme="minorEastAsia" w:hAnsi="Cambria Math"/>
                                 </w:rPr>
@@ -10593,6 +12715,9 @@
                             </m:sub>
                           </m:sSub>
                           <m:r>
+                            <m:rPr>
+                              <m:sty m:val="bi"/>
+                            </m:rPr>
                             <w:rPr>
                               <w:rFonts w:ascii="Cambria Math" w:eastAsiaTheme="minorEastAsia" w:hAnsi="Cambria Math"/>
                             </w:rPr>
@@ -10601,6 +12726,9 @@
                         </m:e>
                         <m:e>
                           <m:r>
+                            <m:rPr>
+                              <m:sty m:val="bi"/>
+                            </m:rPr>
                             <w:rPr>
                               <w:rFonts w:ascii="Cambria Math" w:eastAsiaTheme="minorEastAsia" w:hAnsi="Cambria Math"/>
                             </w:rPr>
@@ -10619,6 +12747,9 @@
                             </m:sSubPr>
                             <m:e>
                               <m:r>
+                                <m:rPr>
+                                  <m:sty m:val="bi"/>
+                                </m:rPr>
                                 <w:rPr>
                                   <w:rFonts w:ascii="Cambria Math" w:eastAsiaTheme="minorEastAsia" w:hAnsi="Cambria Math"/>
                                 </w:rPr>
@@ -10627,6 +12758,9 @@
                             </m:e>
                             <m:sub>
                               <m:r>
+                                <m:rPr>
+                                  <m:sty m:val="bi"/>
+                                </m:rPr>
                                 <w:rPr>
                                   <w:rFonts w:ascii="Cambria Math" w:eastAsiaTheme="minorEastAsia" w:hAnsi="Cambria Math"/>
                                 </w:rPr>
@@ -10636,7 +12770,7 @@
                           </m:sSub>
                           <m:r>
                             <m:rPr>
-                              <m:sty m:val="p"/>
+                              <m:sty m:val="b"/>
                             </m:rPr>
                             <w:rPr>
                               <w:rFonts w:ascii="Cambria Math" w:eastAsiaTheme="minorEastAsia" w:hAnsi="Cambria Math"/>
@@ -10644,6 +12778,9 @@
                             <m:t>Δ</m:t>
                           </m:r>
                           <m:r>
+                            <m:rPr>
+                              <m:sty m:val="bi"/>
+                            </m:rPr>
                             <w:rPr>
                               <w:rFonts w:ascii="Cambria Math" w:eastAsiaTheme="minorEastAsia" w:hAnsi="Cambria Math"/>
                             </w:rPr>
@@ -10674,101 +12811,45 @@
             <w:pPr>
               <w:rPr>
                 <w:rFonts w:eastAsiaTheme="minorEastAsia"/>
+                <w:b w:val="0"/>
                 <w:lang w:bidi="ar-EG"/>
               </w:rPr>
             </w:pPr>
             <m:oMathPara>
-              <m:oMathParaPr>
-                <m:jc m:val="center"/>
-              </m:oMathParaPr>
               <m:oMath>
-                <m:sSub>
-                  <m:sSubPr>
-                    <m:ctrlPr>
-                      <w:rPr>
-                        <w:rFonts w:ascii="Cambria Math" w:hAnsi="Cambria Math"/>
-                        <w:i/>
-                      </w:rPr>
-                    </m:ctrlPr>
-                  </m:sSubPr>
-                  <m:e>
-                    <m:r>
-                      <w:rPr>
-                        <w:rFonts w:ascii="Cambria Math" w:hAnsi="Cambria Math"/>
-                      </w:rPr>
-                      <m:t>d</m:t>
-                    </m:r>
-                    <m:ctrlPr>
-                      <w:rPr>
-                        <w:rFonts w:ascii="Cambria Math" w:hAnsi="Cambria Math"/>
-                        <w:b w:val="0"/>
-                        <w:bCs w:val="0"/>
-                        <w:i/>
-                      </w:rPr>
-                    </m:ctrlPr>
-                  </m:e>
-                  <m:sub>
-                    <m:r>
-                      <w:rPr>
-                        <w:rFonts w:ascii="Cambria Math" w:hAnsi="Cambria Math"/>
-                      </w:rPr>
-                      <m:t>n</m:t>
-                    </m:r>
-                  </m:sub>
-                </m:sSub>
                 <m:r>
                   <m:rPr>
-                    <m:sty m:val="bi"/>
+                    <m:sty m:val="p"/>
                   </m:rPr>
                   <w:rPr>
                     <w:rFonts w:ascii="Cambria Math" w:hAnsi="Cambria Math"/>
                   </w:rPr>
-                  <m:t>-</m:t>
+                  <m:t>Δ</m:t>
                 </m:r>
-                <m:sSub>
-                  <m:sSubPr>
-                    <m:ctrlPr>
-                      <w:rPr>
-                        <w:rFonts w:ascii="Cambria Math" w:hAnsi="Cambria Math"/>
-                        <w:i/>
-                      </w:rPr>
-                    </m:ctrlPr>
-                  </m:sSubPr>
-                  <m:e>
-                    <m:r>
-                      <w:rPr>
-                        <w:rFonts w:ascii="Cambria Math" w:hAnsi="Cambria Math"/>
-                      </w:rPr>
-                      <m:t>d</m:t>
-                    </m:r>
-                  </m:e>
-                  <m:sub>
-                    <m:r>
-                      <w:rPr>
-                        <w:rFonts w:ascii="Cambria Math" w:hAnsi="Cambria Math"/>
-                      </w:rPr>
-                      <m:t>n-1</m:t>
-                    </m:r>
-                  </m:sub>
-                </m:sSub>
                 <m:r>
                   <w:rPr>
                     <w:rFonts w:ascii="Cambria Math" w:hAnsi="Cambria Math"/>
                   </w:rPr>
-                  <m:t>=</m:t>
+                  <m:t>d=2</m:t>
                 </m:r>
                 <m:r>
                   <m:rPr>
-                    <m:sty m:val="bi"/>
+                    <m:sty m:val="p"/>
                   </m:rPr>
                   <w:rPr>
                     <w:rFonts w:ascii="Cambria Math" w:hAnsi="Cambria Math"/>
                   </w:rPr>
-                  <m:t>2</m:t>
+                  <m:t>Δ</m:t>
+                </m:r>
+                <m:r>
+                  <w:rPr>
+                    <w:rFonts w:ascii="Cambria Math" w:hAnsi="Cambria Math"/>
+                  </w:rPr>
+                  <m:t>y-2</m:t>
                 </m:r>
                 <m:r>
                   <m:rPr>
-                    <m:sty m:val="b"/>
+                    <m:sty m:val="p"/>
                   </m:rPr>
                   <w:rPr>
                     <w:rFonts w:ascii="Cambria Math" w:hAnsi="Cambria Math"/>
@@ -10776,33 +12857,6 @@
                   <m:t>Δ</m:t>
                 </m:r>
                 <m:r>
-                  <m:rPr>
-                    <m:sty m:val="bi"/>
-                  </m:rPr>
-                  <w:rPr>
-                    <w:rFonts w:ascii="Cambria Math" w:hAnsi="Cambria Math"/>
-                  </w:rPr>
-                  <m:t>y-</m:t>
-                </m:r>
-                <m:r>
-                  <w:rPr>
-                    <w:rFonts w:ascii="Cambria Math" w:hAnsi="Cambria Math"/>
-                  </w:rPr>
-                  <m:t>2</m:t>
-                </m:r>
-                <m:r>
-                  <m:rPr>
-                    <m:sty m:val="b"/>
-                  </m:rPr>
-                  <w:rPr>
-                    <w:rFonts w:ascii="Cambria Math" w:hAnsi="Cambria Math"/>
-                  </w:rPr>
-                  <m:t>Δ</m:t>
-                </m:r>
-                <m:r>
-                  <m:rPr>
-                    <m:sty m:val="bi"/>
-                  </m:rPr>
                   <w:rPr>
                     <w:rFonts w:ascii="Cambria Math" w:hAnsi="Cambria Math"/>
                   </w:rPr>
@@ -10813,6 +12867,7 @@
                     <m:ctrlPr>
                       <w:rPr>
                         <w:rFonts w:ascii="Cambria Math" w:hAnsi="Cambria Math"/>
+                        <w:b w:val="0"/>
                         <w:i/>
                       </w:rPr>
                     </m:ctrlPr>
@@ -10823,15 +12878,13 @@
                         <m:ctrlPr>
                           <w:rPr>
                             <w:rFonts w:ascii="Cambria Math" w:hAnsi="Cambria Math"/>
+                            <w:b w:val="0"/>
                             <w:i/>
                           </w:rPr>
                         </m:ctrlPr>
                       </m:sSubPr>
                       <m:e>
                         <m:r>
-                          <m:rPr>
-                            <m:sty m:val="bi"/>
-                          </m:rPr>
                           <w:rPr>
                             <w:rFonts w:ascii="Cambria Math" w:hAnsi="Cambria Math"/>
                           </w:rPr>
@@ -10840,9 +12893,6 @@
                       </m:e>
                       <m:sub>
                         <m:r>
-                          <m:rPr>
-                            <m:sty m:val="bi"/>
-                          </m:rPr>
                           <w:rPr>
                             <w:rFonts w:ascii="Cambria Math" w:hAnsi="Cambria Math"/>
                           </w:rPr>
@@ -10851,9 +12901,6 @@
                       </m:sub>
                     </m:sSub>
                     <m:r>
-                      <m:rPr>
-                        <m:sty m:val="bi"/>
-                      </m:rPr>
                       <w:rPr>
                         <w:rFonts w:ascii="Cambria Math" w:hAnsi="Cambria Math"/>
                       </w:rPr>
@@ -10864,15 +12911,13 @@
                         <m:ctrlPr>
                           <w:rPr>
                             <w:rFonts w:ascii="Cambria Math" w:hAnsi="Cambria Math"/>
+                            <w:b w:val="0"/>
                             <w:i/>
                           </w:rPr>
                         </m:ctrlPr>
                       </m:sSubPr>
                       <m:e>
                         <m:r>
-                          <m:rPr>
-                            <m:sty m:val="bi"/>
-                          </m:rPr>
                           <w:rPr>
                             <w:rFonts w:ascii="Cambria Math" w:hAnsi="Cambria Math"/>
                           </w:rPr>
@@ -10881,9 +12926,6 @@
                       </m:e>
                       <m:sub>
                         <m:r>
-                          <m:rPr>
-                            <m:sty m:val="bi"/>
-                          </m:rPr>
                           <w:rPr>
                             <w:rFonts w:ascii="Cambria Math" w:hAnsi="Cambria Math"/>
                           </w:rPr>
@@ -10896,16 +12938,6 @@
               </m:oMath>
             </m:oMathPara>
           </w:p>
-          <w:p>
-            <w:pPr>
-              <w:jc w:val="center"/>
-              <w:rPr>
-                <w:rFonts w:eastAsiaTheme="minorEastAsia"/>
-                <w:b w:val="0"/>
-                <w:bCs w:val="0"/>
-              </w:rPr>
-            </w:pPr>
-          </w:p>
         </w:tc>
         <w:tc>
           <w:tcPr>
@@ -11005,13 +13037,7 @@
                   <w:rPr>
                     <w:rFonts w:ascii="Cambria Math" w:eastAsiaTheme="minorEastAsia" w:hAnsi="Cambria Math"/>
                   </w:rPr>
-                  <m:t>+</m:t>
-                </m:r>
-                <m:r>
-                  <w:rPr>
-                    <w:rFonts w:ascii="Cambria Math" w:eastAsiaTheme="minorEastAsia" w:hAnsi="Cambria Math"/>
-                  </w:rPr>
-                  <m:t>1</m:t>
+                  <m:t>+1</m:t>
                 </m:r>
               </m:oMath>
             </m:oMathPara>
@@ -11270,8 +13296,6 @@
               <w:cnfStyle w:val="000000000000" w:firstRow="0" w:lastRow="0" w:firstColumn="0" w:lastColumn="0" w:oddVBand="0" w:evenVBand="0" w:oddHBand="0" w:evenHBand="0" w:firstRowFirstColumn="0" w:firstRowLastColumn="0" w:lastRowFirstColumn="0" w:lastRowLastColumn="0"/>
               <w:rPr>
                 <w:rFonts w:eastAsiaTheme="minorEastAsia"/>
-                <w:b/>
-                <w:bCs/>
               </w:rPr>
             </w:pPr>
             <m:oMathPara>
@@ -11279,98 +13303,20 @@
                 <m:jc m:val="center"/>
               </m:oMathParaPr>
               <m:oMath>
-                <m:sSub>
-                  <m:sSubPr>
-                    <m:ctrlPr>
-                      <w:rPr>
-                        <w:rFonts w:ascii="Cambria Math" w:hAnsi="Cambria Math"/>
-                        <w:i/>
-                      </w:rPr>
-                    </m:ctrlPr>
-                  </m:sSubPr>
-                  <m:e>
-                    <m:r>
-                      <m:rPr>
-                        <m:sty m:val="bi"/>
-                      </m:rPr>
-                      <w:rPr>
-                        <w:rFonts w:ascii="Cambria Math" w:hAnsi="Cambria Math"/>
-                      </w:rPr>
-                      <m:t>d</m:t>
-                    </m:r>
-                    <m:ctrlPr>
-                      <w:rPr>
-                        <w:rFonts w:ascii="Cambria Math" w:hAnsi="Cambria Math"/>
-                        <w:b/>
-                        <w:bCs/>
-                        <w:i/>
-                      </w:rPr>
-                    </m:ctrlPr>
-                  </m:e>
-                  <m:sub>
-                    <m:r>
-                      <m:rPr>
-                        <m:sty m:val="bi"/>
-                      </m:rPr>
-                      <w:rPr>
-                        <w:rFonts w:ascii="Cambria Math" w:hAnsi="Cambria Math"/>
-                      </w:rPr>
-                      <m:t>n</m:t>
-                    </m:r>
-                  </m:sub>
-                </m:sSub>
-                <m:r>
-                  <w:rPr>
-                    <w:rFonts w:ascii="Cambria Math" w:hAnsi="Cambria Math"/>
-                  </w:rPr>
-                  <m:t>-</m:t>
-                </m:r>
-                <m:sSub>
-                  <m:sSubPr>
-                    <m:ctrlPr>
-                      <w:rPr>
-                        <w:rFonts w:ascii="Cambria Math" w:hAnsi="Cambria Math"/>
-                        <w:i/>
-                      </w:rPr>
-                    </m:ctrlPr>
-                  </m:sSubPr>
-                  <m:e>
-                    <m:r>
-                      <m:rPr>
-                        <m:sty m:val="bi"/>
-                      </m:rPr>
-                      <w:rPr>
-                        <w:rFonts w:ascii="Cambria Math" w:hAnsi="Cambria Math"/>
-                      </w:rPr>
-                      <m:t>d</m:t>
-                    </m:r>
-                  </m:e>
-                  <m:sub>
-                    <m:r>
-                      <m:rPr>
-                        <m:sty m:val="bi"/>
-                      </m:rPr>
-                      <w:rPr>
-                        <w:rFonts w:ascii="Cambria Math" w:hAnsi="Cambria Math"/>
-                      </w:rPr>
-                      <m:t>n-1</m:t>
-                    </m:r>
-                  </m:sub>
-                </m:sSub>
                 <m:r>
                   <m:rPr>
-                    <m:sty m:val="bi"/>
+                    <m:sty m:val="p"/>
                   </m:rPr>
                   <w:rPr>
                     <w:rFonts w:ascii="Cambria Math" w:hAnsi="Cambria Math"/>
                   </w:rPr>
-                  <m:t>=</m:t>
+                  <m:t>Δ</m:t>
                 </m:r>
                 <m:r>
                   <w:rPr>
                     <w:rFonts w:ascii="Cambria Math" w:hAnsi="Cambria Math"/>
                   </w:rPr>
-                  <m:t>2</m:t>
+                  <m:t>d=2</m:t>
                 </m:r>
                 <m:r>
                   <m:rPr>
@@ -11461,16 +13407,7 @@
                   <w:rPr>
                     <w:rFonts w:ascii="Cambria Math" w:hAnsi="Cambria Math"/>
                   </w:rPr>
-                  <m:t>-</m:t>
-                </m:r>
-                <m:r>
-                  <m:rPr>
-                    <m:sty m:val="bi"/>
-                  </m:rPr>
-                  <w:rPr>
-                    <w:rFonts w:ascii="Cambria Math" w:hAnsi="Cambria Math"/>
-                  </w:rPr>
-                  <m:t>2</m:t>
+                  <m:t>-2</m:t>
                 </m:r>
                 <m:r>
                   <m:rPr>
@@ -11595,15 +13532,14 @@
             <w:pPr>
               <w:rPr>
                 <w:rFonts w:eastAsiaTheme="minorEastAsia"/>
+                <w:b w:val="0"/>
+                <w:bCs w:val="0"/>
                 <w:lang w:bidi="ar-EG"/>
               </w:rPr>
             </w:pPr>
             <m:oMathPara>
               <m:oMath>
                 <m:r>
-                  <m:rPr>
-                    <m:sty m:val="bi"/>
-                  </m:rPr>
                   <w:rPr>
                     <w:rFonts w:ascii="Cambria Math" w:hAnsi="Cambria Math"/>
                   </w:rPr>
@@ -11611,7 +13547,7 @@
                 </m:r>
                 <m:r>
                   <m:rPr>
-                    <m:sty m:val="b"/>
+                    <m:sty m:val="p"/>
                   </m:rPr>
                   <w:rPr>
                     <w:rFonts w:ascii="Cambria Math" w:hAnsi="Cambria Math"/>
@@ -11619,23 +13555,14 @@
                   <m:t>Δ</m:t>
                 </m:r>
                 <m:r>
-                  <m:rPr>
-                    <m:sty m:val="bi"/>
-                  </m:rPr>
                   <w:rPr>
                     <w:rFonts w:ascii="Cambria Math" w:hAnsi="Cambria Math"/>
                   </w:rPr>
-                  <m:t>y-</m:t>
-                </m:r>
-                <m:r>
-                  <w:rPr>
-                    <w:rFonts w:ascii="Cambria Math" w:hAnsi="Cambria Math"/>
-                  </w:rPr>
-                  <m:t>2</m:t>
+                  <m:t>y-2</m:t>
                 </m:r>
                 <m:r>
                   <m:rPr>
-                    <m:sty m:val="b"/>
+                    <m:sty m:val="p"/>
                   </m:rPr>
                   <w:rPr>
                     <w:rFonts w:ascii="Cambria Math" w:hAnsi="Cambria Math"/>
@@ -11643,19 +13570,10 @@
                   <m:t>Δ</m:t>
                 </m:r>
                 <m:r>
-                  <m:rPr>
-                    <m:sty m:val="bi"/>
-                  </m:rPr>
                   <w:rPr>
                     <w:rFonts w:ascii="Cambria Math" w:hAnsi="Cambria Math"/>
                   </w:rPr>
-                  <m:t>x∙</m:t>
-                </m:r>
-                <m:r>
-                  <w:rPr>
-                    <w:rFonts w:ascii="Cambria Math" w:hAnsi="Cambria Math"/>
-                  </w:rPr>
-                  <m:t>diff</m:t>
+                  <m:t>x∙diff</m:t>
                 </m:r>
               </m:oMath>
             </m:oMathPara>
@@ -11748,8 +13666,6 @@
               <w:cnfStyle w:val="000000000000" w:firstRow="0" w:lastRow="0" w:firstColumn="0" w:lastColumn="0" w:oddVBand="0" w:evenVBand="0" w:oddHBand="0" w:evenHBand="0" w:firstRowFirstColumn="0" w:firstRowLastColumn="0" w:lastRowFirstColumn="0" w:lastRowLastColumn="0"/>
               <w:rPr>
                 <w:rFonts w:ascii="Calibri" w:eastAsia="Calibri" w:hAnsi="Calibri" w:cs="Arial"/>
-                <w:b/>
-                <w:bCs/>
               </w:rPr>
             </w:pPr>
             <m:oMathPara>
@@ -11773,31 +13689,7 @@
                   <w:rPr>
                     <w:rFonts w:ascii="Cambria Math" w:hAnsi="Cambria Math"/>
                   </w:rPr>
-                  <m:t>y∙</m:t>
-                </m:r>
-                <m:r>
-                  <m:rPr>
-                    <m:sty m:val="bi"/>
-                  </m:rPr>
-                  <w:rPr>
-                    <w:rFonts w:ascii="Cambria Math" w:hAnsi="Cambria Math"/>
-                  </w:rPr>
-                  <m:t>diff</m:t>
-                </m:r>
-                <m:r>
-                  <w:rPr>
-                    <w:rFonts w:ascii="Cambria Math" w:hAnsi="Cambria Math"/>
-                  </w:rPr>
-                  <m:t>-</m:t>
-                </m:r>
-                <m:r>
-                  <m:rPr>
-                    <m:sty m:val="bi"/>
-                  </m:rPr>
-                  <w:rPr>
-                    <w:rFonts w:ascii="Cambria Math" w:hAnsi="Cambria Math"/>
-                  </w:rPr>
-                  <m:t>2</m:t>
+                  <m:t>y∙diff-2</m:t>
                 </m:r>
                 <m:r>
                   <m:rPr>
@@ -11824,18 +13716,15 @@
       <w:pPr>
         <w:rPr>
           <w:rFonts w:eastAsiaTheme="minorEastAsia"/>
-          <w:lang w:bidi="ar-EG"/>
         </w:rPr>
       </w:pPr>
-      <w:r>
-        <w:rPr>
-          <w:rFonts w:eastAsiaTheme="minorEastAsia"/>
-          <w:lang w:bidi="ar-EG"/>
-        </w:rPr>
-        <w:t xml:space="preserve"> </w:t>
-      </w:r>
-      <w:bookmarkStart w:id="0" w:name="_GoBack"/>
-      <w:bookmarkEnd w:id="0"/>
+    </w:p>
+    <w:p>
+      <w:pPr>
+        <w:rPr>
+          <w:rFonts w:eastAsiaTheme="minorEastAsia"/>
+        </w:rPr>
+      </w:pPr>
     </w:p>
     <w:sectPr>
       <w:pgSz w:w="11907" w:h="16840" w:code="9"/>

</xml_diff>